<commit_message>
update to documents procedures doc
</commit_message>
<xml_diff>
--- a/Procedures/Procedure_for_Document_and_Record_Control.docx
+++ b/Procedures/Procedure_for_Document_and_Record_Control.docx
@@ -216,7 +216,6 @@
                 <w:lang w:val="en-US"/>
               </w:rPr>
             </w:pPr>
-            <w:commentRangeStart w:id="0"/>
             <w:r>
               <w:rPr>
                 <w:lang w:val="en-US"/>
@@ -228,13 +227,6 @@
                 <w:lang w:val="en-US"/>
               </w:rPr>
               <w:t>:</w:t>
-            </w:r>
-            <w:commentRangeEnd w:id="0"/>
-            <w:r>
-              <w:rPr>
-                <w:rStyle w:val="CommentReference"/>
-              </w:rPr>
-              <w:commentReference w:id="0"/>
             </w:r>
           </w:p>
         </w:tc>
@@ -452,7 +444,13 @@
               <w:rPr>
                 <w:lang w:val="en-US"/>
               </w:rPr>
-              <w:t xml:space="preserve">Ali </w:t>
+              <w:t>Taimoor</w:t>
+            </w:r>
+            <w:r>
+              <w:rPr>
+                <w:lang w:val="en-US"/>
+              </w:rPr>
+              <w:t xml:space="preserve"> </w:t>
             </w:r>
             <w:r>
               <w:rPr>
@@ -1684,7 +1682,7 @@
             <w:noProof/>
             <w:webHidden/>
           </w:rPr>
-          <w:t>4</w:t>
+          <w:t>3</w:t>
         </w:r>
         <w:r>
           <w:rPr>
@@ -2517,9 +2515,9 @@
         </w:rPr>
         <w:br w:type="page"/>
       </w:r>
-      <w:bookmarkStart w:id="1" w:name="_Toc262723257"/>
-      <w:bookmarkStart w:id="2" w:name="_Toc267048913"/>
-      <w:bookmarkStart w:id="3" w:name="_Toc454533882"/>
+      <w:bookmarkStart w:id="0" w:name="_Toc262723257"/>
+      <w:bookmarkStart w:id="1" w:name="_Toc267048913"/>
+      <w:bookmarkStart w:id="2" w:name="_Toc454533882"/>
       <w:r>
         <w:rPr>
           <w:lang w:val="en-US"/>
@@ -2527,147 +2525,147 @@
         <w:lastRenderedPageBreak/>
         <w:t>Purpose, scope and users</w:t>
       </w:r>
+      <w:bookmarkEnd w:id="0"/>
       <w:bookmarkEnd w:id="1"/>
       <w:bookmarkEnd w:id="2"/>
+    </w:p>
+    <w:p>
+      <w:pPr>
+        <w:rPr>
+          <w:lang w:val="en-US"/>
+        </w:rPr>
+      </w:pPr>
+      <w:r>
+        <w:rPr>
+          <w:lang w:val="en-US"/>
+        </w:rPr>
+        <w:t xml:space="preserve">The purpose of this procedure is to ensure control over creation, approval, distribution, usage and updates of documents and records </w:t>
+      </w:r>
+      <w:r>
+        <w:rPr>
+          <w:lang w:val="en-US"/>
+        </w:rPr>
+        <w:t xml:space="preserve">(also called: documented information) </w:t>
+      </w:r>
+      <w:r>
+        <w:rPr>
+          <w:lang w:val="en-US"/>
+        </w:rPr>
+        <w:t>used in the Information Security Management System (ISMS)</w:t>
+      </w:r>
+      <w:r>
+        <w:rPr>
+          <w:lang w:val="en-US"/>
+        </w:rPr>
+        <w:t>.</w:t>
+      </w:r>
+    </w:p>
+    <w:p>
+      <w:pPr>
+        <w:rPr>
+          <w:lang w:val="en-US"/>
+        </w:rPr>
+      </w:pPr>
+      <w:r>
+        <w:rPr>
+          <w:lang w:val="en-US"/>
+        </w:rPr>
+        <w:t xml:space="preserve">This procedure is applied to all documents and records related to the ISMS, regardless </w:t>
+      </w:r>
+      <w:r>
+        <w:rPr>
+          <w:lang w:val="en-US"/>
+        </w:rPr>
+        <w:t xml:space="preserve">of </w:t>
+      </w:r>
+      <w:r>
+        <w:rPr>
+          <w:lang w:val="en-US"/>
+        </w:rPr>
+        <w:t xml:space="preserve">whether the documents and records were created inside </w:t>
+      </w:r>
+      <w:r>
+        <w:rPr>
+          <w:lang w:val="en-US"/>
+        </w:rPr>
+        <w:t>Seventh loop Tech</w:t>
+      </w:r>
+      <w:r>
+        <w:rPr>
+          <w:lang w:val="en-US"/>
+        </w:rPr>
+        <w:t xml:space="preserve"> or whether they are of external origin. This procedure encompasses all documents and records, stored in any possible form </w:t>
+      </w:r>
+      <w:r>
+        <w:rPr>
+          <w:lang w:val="en-US"/>
+        </w:rPr>
+        <w:t>–</w:t>
+      </w:r>
+      <w:r>
+        <w:rPr>
+          <w:lang w:val="en-US"/>
+        </w:rPr>
+        <w:t xml:space="preserve"> paper, audio, video, etc.</w:t>
+      </w:r>
+    </w:p>
+    <w:p>
+      <w:pPr>
+        <w:rPr>
+          <w:lang w:val="en-US"/>
+        </w:rPr>
+      </w:pPr>
+      <w:r>
+        <w:rPr>
+          <w:lang w:val="en-US"/>
+        </w:rPr>
+        <w:t xml:space="preserve">Users of this document are all employees of </w:t>
+      </w:r>
+      <w:r>
+        <w:rPr>
+          <w:lang w:val="en-US"/>
+        </w:rPr>
+        <w:t xml:space="preserve">Sevent loop Tech </w:t>
+      </w:r>
+      <w:r>
+        <w:rPr>
+          <w:lang w:val="en-US"/>
+        </w:rPr>
+        <w:t>inside the scope of the ISMS</w:t>
+      </w:r>
+      <w:r>
+        <w:rPr>
+          <w:lang w:val="en-US"/>
+        </w:rPr>
+        <w:t>.</w:t>
+      </w:r>
+    </w:p>
+    <w:p>
+      <w:pPr>
+        <w:rPr>
+          <w:lang w:val="en-US"/>
+        </w:rPr>
+      </w:pPr>
+    </w:p>
+    <w:p>
+      <w:pPr>
+        <w:pStyle w:val="Heading1"/>
+        <w:rPr>
+          <w:lang w:val="en-US"/>
+        </w:rPr>
+      </w:pPr>
+      <w:bookmarkStart w:id="3" w:name="_Toc262723258"/>
+      <w:bookmarkStart w:id="4" w:name="_Toc267048914"/>
+      <w:bookmarkStart w:id="5" w:name="_Toc454533883"/>
+      <w:r>
+        <w:rPr>
+          <w:lang w:val="en-US"/>
+        </w:rPr>
+        <w:t>Reference documents</w:t>
+      </w:r>
       <w:bookmarkEnd w:id="3"/>
-    </w:p>
-    <w:p>
-      <w:pPr>
-        <w:rPr>
-          <w:lang w:val="en-US"/>
-        </w:rPr>
-      </w:pPr>
-      <w:r>
-        <w:rPr>
-          <w:lang w:val="en-US"/>
-        </w:rPr>
-        <w:t xml:space="preserve">The purpose of this procedure is to ensure control over creation, approval, distribution, usage and updates of documents and records </w:t>
-      </w:r>
-      <w:r>
-        <w:rPr>
-          <w:lang w:val="en-US"/>
-        </w:rPr>
-        <w:t xml:space="preserve">(also called: documented information) </w:t>
-      </w:r>
-      <w:r>
-        <w:rPr>
-          <w:lang w:val="en-US"/>
-        </w:rPr>
-        <w:t>used in the Information Security Management System (ISMS)</w:t>
-      </w:r>
-      <w:r>
-        <w:rPr>
-          <w:lang w:val="en-US"/>
-        </w:rPr>
-        <w:t>.</w:t>
-      </w:r>
-    </w:p>
-    <w:p>
-      <w:pPr>
-        <w:rPr>
-          <w:lang w:val="en-US"/>
-        </w:rPr>
-      </w:pPr>
-      <w:r>
-        <w:rPr>
-          <w:lang w:val="en-US"/>
-        </w:rPr>
-        <w:t xml:space="preserve">This procedure is applied to all documents and records related to the ISMS, regardless </w:t>
-      </w:r>
-      <w:r>
-        <w:rPr>
-          <w:lang w:val="en-US"/>
-        </w:rPr>
-        <w:t xml:space="preserve">of </w:t>
-      </w:r>
-      <w:r>
-        <w:rPr>
-          <w:lang w:val="en-US"/>
-        </w:rPr>
-        <w:t xml:space="preserve">whether the documents and records were created inside </w:t>
-      </w:r>
-      <w:r>
-        <w:rPr>
-          <w:lang w:val="en-US"/>
-        </w:rPr>
-        <w:t>Seventh loop Tech</w:t>
-      </w:r>
-      <w:r>
-        <w:rPr>
-          <w:lang w:val="en-US"/>
-        </w:rPr>
-        <w:t xml:space="preserve"> or whether they are of external origin. This procedure encompasses all documents and records, stored in any possible form </w:t>
-      </w:r>
-      <w:r>
-        <w:rPr>
-          <w:lang w:val="en-US"/>
-        </w:rPr>
-        <w:t>–</w:t>
-      </w:r>
-      <w:r>
-        <w:rPr>
-          <w:lang w:val="en-US"/>
-        </w:rPr>
-        <w:t xml:space="preserve"> paper, audio, video, etc.</w:t>
-      </w:r>
-    </w:p>
-    <w:p>
-      <w:pPr>
-        <w:rPr>
-          <w:lang w:val="en-US"/>
-        </w:rPr>
-      </w:pPr>
-      <w:r>
-        <w:rPr>
-          <w:lang w:val="en-US"/>
-        </w:rPr>
-        <w:t xml:space="preserve">Users of this document are all employees of </w:t>
-      </w:r>
-      <w:r>
-        <w:rPr>
-          <w:lang w:val="en-US"/>
-        </w:rPr>
-        <w:t xml:space="preserve">Sevent loop Tech </w:t>
-      </w:r>
-      <w:r>
-        <w:rPr>
-          <w:lang w:val="en-US"/>
-        </w:rPr>
-        <w:t>inside the scope of the ISMS</w:t>
-      </w:r>
-      <w:r>
-        <w:rPr>
-          <w:lang w:val="en-US"/>
-        </w:rPr>
-        <w:t>.</w:t>
-      </w:r>
-    </w:p>
-    <w:p>
-      <w:pPr>
-        <w:rPr>
-          <w:lang w:val="en-US"/>
-        </w:rPr>
-      </w:pPr>
-    </w:p>
-    <w:p>
-      <w:pPr>
-        <w:pStyle w:val="Heading1"/>
-        <w:rPr>
-          <w:lang w:val="en-US"/>
-        </w:rPr>
-      </w:pPr>
-      <w:bookmarkStart w:id="4" w:name="_Toc262723258"/>
-      <w:bookmarkStart w:id="5" w:name="_Toc267048914"/>
-      <w:bookmarkStart w:id="6" w:name="_Toc454533883"/>
-      <w:r>
-        <w:rPr>
-          <w:lang w:val="en-US"/>
-        </w:rPr>
-        <w:t>Reference documents</w:t>
-      </w:r>
       <w:bookmarkEnd w:id="4"/>
       <w:bookmarkEnd w:id="5"/>
-      <w:bookmarkEnd w:id="6"/>
     </w:p>
     <w:p>
       <w:pPr>
@@ -2800,7 +2798,6 @@
           <w:lang w:val="en-US"/>
         </w:rPr>
       </w:pPr>
-      <w:commentRangeStart w:id="7"/>
       <w:r>
         <w:rPr>
           <w:lang w:val="en-US"/>
@@ -2824,13 +2821,6 @@
           <w:lang w:val="en-US"/>
         </w:rPr>
         <w:t>A.9.2</w:t>
-      </w:r>
-      <w:commentRangeEnd w:id="7"/>
-      <w:r>
-        <w:rPr>
-          <w:rStyle w:val="CommentReference"/>
-        </w:rPr>
-        <w:commentReference w:id="7"/>
       </w:r>
     </w:p>
     <w:p>
@@ -2902,31 +2892,132 @@
           <w:lang w:val="en-US"/>
         </w:rPr>
       </w:pPr>
-      <w:bookmarkStart w:id="8" w:name="_Toc262723259"/>
-      <w:bookmarkStart w:id="9" w:name="_Toc267048915"/>
-      <w:bookmarkStart w:id="10" w:name="_Toc454533884"/>
+      <w:bookmarkStart w:id="6" w:name="_Toc262723259"/>
+      <w:bookmarkStart w:id="7" w:name="_Toc267048915"/>
+      <w:bookmarkStart w:id="8" w:name="_Toc454533884"/>
       <w:r>
         <w:rPr>
           <w:lang w:val="en-US"/>
         </w:rPr>
         <w:t>Control of internal documents</w:t>
       </w:r>
+      <w:bookmarkEnd w:id="6"/>
+      <w:bookmarkEnd w:id="7"/>
       <w:bookmarkEnd w:id="8"/>
+    </w:p>
+    <w:p>
+      <w:pPr>
+        <w:rPr>
+          <w:lang w:val="en-US"/>
+        </w:rPr>
+      </w:pPr>
+      <w:bookmarkStart w:id="9" w:name="_Toc262723260"/>
+      <w:r>
+        <w:rPr>
+          <w:lang w:val="en-US"/>
+        </w:rPr>
+        <w:t>Internal documents are all documents created inside the organization.</w:t>
+      </w:r>
+    </w:p>
+    <w:p>
+      <w:pPr>
+        <w:pStyle w:val="Heading2"/>
+        <w:rPr>
+          <w:lang w:val="en-US"/>
+        </w:rPr>
+      </w:pPr>
+      <w:bookmarkStart w:id="10" w:name="_Toc267048916"/>
+      <w:bookmarkStart w:id="11" w:name="_Toc454533885"/>
       <w:bookmarkEnd w:id="9"/>
+      <w:r>
+        <w:rPr>
+          <w:lang w:val="en-US"/>
+        </w:rPr>
+        <w:t>Document formatting</w:t>
+      </w:r>
       <w:bookmarkEnd w:id="10"/>
-    </w:p>
-    <w:p>
-      <w:pPr>
-        <w:rPr>
-          <w:lang w:val="en-US"/>
-        </w:rPr>
-      </w:pPr>
-      <w:bookmarkStart w:id="11" w:name="_Toc262723260"/>
-      <w:r>
-        <w:rPr>
-          <w:lang w:val="en-US"/>
-        </w:rPr>
-        <w:t>Internal documents are all documents created inside the organization.</w:t>
+      <w:bookmarkEnd w:id="11"/>
+    </w:p>
+    <w:p>
+      <w:pPr>
+        <w:rPr>
+          <w:lang w:val="en-US"/>
+        </w:rPr>
+      </w:pPr>
+      <w:r>
+        <w:rPr>
+          <w:lang w:val="en-US"/>
+        </w:rPr>
+        <w:t xml:space="preserve">The document text is written using font Calibri, size </w:t>
+      </w:r>
+      <w:r>
+        <w:rPr>
+          <w:lang w:val="en-US"/>
+        </w:rPr>
+        <w:t xml:space="preserve">11. </w:t>
+      </w:r>
+      <w:r>
+        <w:rPr>
+          <w:lang w:val="en-US"/>
+        </w:rPr>
+        <w:t>Chapter titles are written using font size 14 bold, while level 2 chapter titles are written in font size 12 bold. Level 3 chapter titles are written in font size 11 bold italic</w:t>
+      </w:r>
+      <w:r>
+        <w:rPr>
+          <w:lang w:val="en-US"/>
+        </w:rPr>
+        <w:t>.</w:t>
+      </w:r>
+    </w:p>
+    <w:p>
+      <w:pPr>
+        <w:rPr>
+          <w:lang w:val="en-US"/>
+        </w:rPr>
+      </w:pPr>
+      <w:r>
+        <w:rPr>
+          <w:lang w:val="en-US"/>
+        </w:rPr>
+        <w:t>The document header contains organization name and confidentiality level</w:t>
+      </w:r>
+      <w:r>
+        <w:rPr>
+          <w:lang w:val="en-US"/>
+        </w:rPr>
+        <w:t xml:space="preserve">. </w:t>
+      </w:r>
+      <w:r>
+        <w:rPr>
+          <w:lang w:val="en-US"/>
+        </w:rPr>
+        <w:t>The footer contains document name, current version and date of document, and number of pages.</w:t>
+      </w:r>
+    </w:p>
+    <w:p>
+      <w:pPr>
+        <w:rPr>
+          <w:lang w:val="en-US"/>
+        </w:rPr>
+      </w:pPr>
+      <w:bookmarkStart w:id="12" w:name="_Toc262723261"/>
+      <w:r>
+        <w:rPr>
+          <w:lang w:val="en-US"/>
+        </w:rPr>
+        <w:t xml:space="preserve">Every document must also </w:t>
+      </w:r>
+      <w:r>
+        <w:rPr>
+          <w:lang w:val="en-US"/>
+        </w:rPr>
+        <w:t>define</w:t>
+      </w:r>
+      <w:r>
+        <w:rPr>
+          <w:lang w:val="en-US"/>
+        </w:rPr>
+        <w:t xml:space="preserve"> its users.</w:t>
       </w:r>
     </w:p>
     <w:p>
@@ -2936,112 +3027,108 @@
           <w:lang w:val="en-US"/>
         </w:rPr>
       </w:pPr>
-      <w:bookmarkStart w:id="12" w:name="_Toc267048916"/>
-      <w:bookmarkStart w:id="13" w:name="_Toc454533885"/>
-      <w:bookmarkEnd w:id="11"/>
-      <w:r>
-        <w:rPr>
-          <w:lang w:val="en-US"/>
-        </w:rPr>
-        <w:t>Document formatting</w:t>
-      </w:r>
+      <w:bookmarkStart w:id="13" w:name="_Toc267048917"/>
+      <w:bookmarkStart w:id="14" w:name="_Toc454533886"/>
       <w:bookmarkEnd w:id="12"/>
+      <w:r>
+        <w:rPr>
+          <w:lang w:val="en-US"/>
+        </w:rPr>
+        <w:t>Document approval</w:t>
+      </w:r>
       <w:bookmarkEnd w:id="13"/>
-    </w:p>
-    <w:p>
-      <w:pPr>
-        <w:rPr>
-          <w:lang w:val="en-US"/>
-        </w:rPr>
-      </w:pPr>
-      <w:r>
-        <w:rPr>
-          <w:lang w:val="en-US"/>
-        </w:rPr>
-        <w:t xml:space="preserve">The document text is written using font </w:t>
-      </w:r>
-      <w:commentRangeStart w:id="14"/>
-      <w:r>
-        <w:rPr>
-          <w:lang w:val="en-US"/>
-        </w:rPr>
-        <w:t xml:space="preserve">Calibri, size </w:t>
-      </w:r>
-      <w:r>
-        <w:rPr>
-          <w:lang w:val="en-US"/>
-        </w:rPr>
-        <w:t xml:space="preserve">11. </w:t>
-      </w:r>
-      <w:r>
-        <w:rPr>
-          <w:lang w:val="en-US"/>
-        </w:rPr>
-        <w:t>Chapter titles are written using font size 14 bold, while level 2 chapter titles are written in font size 12 bold. Level 3 chapter titles are written in font size 11 bold italic</w:t>
-      </w:r>
-      <w:r>
-        <w:rPr>
-          <w:lang w:val="en-US"/>
-        </w:rPr>
-        <w:t>.</w:t>
-      </w:r>
-      <w:commentRangeEnd w:id="14"/>
-      <w:r>
-        <w:rPr>
-          <w:rStyle w:val="CommentReference"/>
-        </w:rPr>
-        <w:commentReference w:id="14"/>
-      </w:r>
-    </w:p>
-    <w:p>
-      <w:pPr>
-        <w:rPr>
-          <w:lang w:val="en-US"/>
-        </w:rPr>
-      </w:pPr>
-      <w:r>
-        <w:rPr>
-          <w:lang w:val="en-US"/>
-        </w:rPr>
-        <w:t>The document header contains organization name and confidentiality level</w:t>
-      </w:r>
-      <w:r>
-        <w:rPr>
-          <w:lang w:val="en-US"/>
-        </w:rPr>
-        <w:t xml:space="preserve">. </w:t>
-      </w:r>
-      <w:r>
-        <w:rPr>
-          <w:lang w:val="en-US"/>
-        </w:rPr>
-        <w:t>The footer contains document name, current version and date of document, and number of pages.</w:t>
-      </w:r>
-    </w:p>
-    <w:p>
-      <w:pPr>
-        <w:rPr>
-          <w:lang w:val="en-US"/>
-        </w:rPr>
-      </w:pPr>
-      <w:bookmarkStart w:id="15" w:name="_Toc262723261"/>
-      <w:r>
-        <w:rPr>
-          <w:lang w:val="en-US"/>
-        </w:rPr>
-        <w:t xml:space="preserve">Every document must also </w:t>
-      </w:r>
-      <w:r>
-        <w:rPr>
-          <w:lang w:val="en-US"/>
-        </w:rPr>
-        <w:t>define</w:t>
-      </w:r>
-      <w:r>
-        <w:rPr>
-          <w:lang w:val="en-US"/>
-        </w:rPr>
-        <w:t xml:space="preserve"> its users.</w:t>
+      <w:bookmarkEnd w:id="14"/>
+    </w:p>
+    <w:p>
+      <w:pPr>
+        <w:rPr>
+          <w:lang w:val="en-US"/>
+        </w:rPr>
+      </w:pPr>
+      <w:r>
+        <w:rPr>
+          <w:lang w:val="en-US"/>
+        </w:rPr>
+        <w:t xml:space="preserve">All documents, regardless </w:t>
+      </w:r>
+      <w:r>
+        <w:rPr>
+          <w:lang w:val="en-US"/>
+        </w:rPr>
+        <w:t xml:space="preserve">of </w:t>
+      </w:r>
+      <w:r>
+        <w:rPr>
+          <w:lang w:val="en-US"/>
+        </w:rPr>
+        <w:t xml:space="preserve">whether they are new documents or new versions of existing documents, must be approved by </w:t>
+      </w:r>
+      <w:r>
+        <w:rPr>
+          <w:lang w:val="en-US"/>
+        </w:rPr>
+        <w:t>CISO.</w:t>
+      </w:r>
+    </w:p>
+    <w:p>
+      <w:pPr>
+        <w:rPr>
+          <w:lang w:val="en-US"/>
+        </w:rPr>
+      </w:pPr>
+      <w:r>
+        <w:rPr>
+          <w:lang w:val="en-US"/>
+        </w:rPr>
+        <w:t>Documents are approved in the following way:</w:t>
+      </w:r>
+      <w:r>
+        <w:rPr>
+          <w:lang w:val="en-US"/>
+        </w:rPr>
+        <w:t xml:space="preserve"> </w:t>
+      </w:r>
+      <w:r>
+        <w:rPr>
+          <w:lang w:val="en-US"/>
+        </w:rPr>
+        <w:t>CISO</w:t>
+      </w:r>
+      <w:r>
+        <w:rPr>
+          <w:lang w:val="en-US"/>
+        </w:rPr>
+        <w:t xml:space="preserve"> </w:t>
+      </w:r>
+      <w:r>
+        <w:rPr>
+          <w:lang w:val="en-US"/>
+        </w:rPr>
+        <w:t xml:space="preserve">will approve </w:t>
+      </w:r>
+      <w:r>
+        <w:rPr>
+          <w:lang w:val="en-US"/>
+        </w:rPr>
+        <w:t>the document via e</w:t>
+      </w:r>
+      <w:r>
+        <w:rPr>
+          <w:lang w:val="en-US"/>
+        </w:rPr>
+        <w:t>-</w:t>
+      </w:r>
+      <w:r>
+        <w:rPr>
+          <w:lang w:val="en-US"/>
+        </w:rPr>
+        <w:t>mail.</w:t>
+      </w:r>
+      <w:r>
+        <w:rPr>
+          <w:lang w:val="en-US"/>
+        </w:rPr>
+        <w:t xml:space="preserve"> </w:t>
       </w:r>
     </w:p>
     <w:p>
@@ -3051,144 +3138,428 @@
           <w:lang w:val="en-US"/>
         </w:rPr>
       </w:pPr>
-      <w:bookmarkStart w:id="16" w:name="_Toc267048917"/>
-      <w:bookmarkStart w:id="17" w:name="_Toc454533886"/>
+      <w:bookmarkStart w:id="15" w:name="_Toc262723262"/>
+      <w:bookmarkStart w:id="16" w:name="_Toc267048918"/>
+      <w:bookmarkStart w:id="17" w:name="_Toc454533887"/>
+      <w:bookmarkStart w:id="18" w:name="_Toc262723263"/>
+      <w:r>
+        <w:rPr>
+          <w:lang w:val="en-US"/>
+        </w:rPr>
+        <w:t>Publishing and distributing documents; withdrawal from use</w:t>
+      </w:r>
       <w:bookmarkEnd w:id="15"/>
-      <w:r>
-        <w:rPr>
-          <w:lang w:val="en-US"/>
-        </w:rPr>
-        <w:t>Document approval</w:t>
-      </w:r>
       <w:bookmarkEnd w:id="16"/>
       <w:bookmarkEnd w:id="17"/>
     </w:p>
     <w:p>
       <w:pPr>
-        <w:rPr>
-          <w:lang w:val="en-US"/>
-        </w:rPr>
-      </w:pPr>
-      <w:r>
-        <w:rPr>
-          <w:lang w:val="en-US"/>
-        </w:rPr>
-        <w:t xml:space="preserve">All documents, regardless </w:t>
-      </w:r>
-      <w:r>
-        <w:rPr>
-          <w:lang w:val="en-US"/>
-        </w:rPr>
-        <w:t xml:space="preserve">of </w:t>
-      </w:r>
-      <w:r>
-        <w:rPr>
-          <w:lang w:val="en-US"/>
-        </w:rPr>
-        <w:t xml:space="preserve">whether they are new documents or new versions of existing documents, must be approved by </w:t>
-      </w:r>
-      <w:r>
-        <w:rPr>
-          <w:lang w:val="en-US"/>
-        </w:rPr>
-        <w:t>CISO.</w:t>
-      </w:r>
-    </w:p>
-    <w:p>
-      <w:pPr>
-        <w:rPr>
-          <w:lang w:val="en-US"/>
-        </w:rPr>
-      </w:pPr>
-      <w:r>
-        <w:rPr>
-          <w:lang w:val="en-US"/>
-        </w:rPr>
-        <w:t>Documents are approved in the following way</w:t>
-      </w:r>
-      <w:commentRangeStart w:id="18"/>
-      <w:r>
-        <w:rPr>
-          <w:lang w:val="en-US"/>
-        </w:rPr>
-        <w:t>:</w:t>
-      </w:r>
-      <w:r>
-        <w:rPr>
-          <w:lang w:val="en-US"/>
-        </w:rPr>
-        <w:t xml:space="preserve"> </w:t>
-      </w:r>
-      <w:r>
-        <w:rPr>
-          <w:lang w:val="en-US"/>
-        </w:rPr>
-        <w:t>CISO</w:t>
-      </w:r>
-      <w:r>
-        <w:rPr>
-          <w:lang w:val="en-US"/>
-        </w:rPr>
-        <w:t xml:space="preserve"> </w:t>
-      </w:r>
-      <w:r>
-        <w:rPr>
-          <w:lang w:val="en-US"/>
-        </w:rPr>
-        <w:t xml:space="preserve">will approve </w:t>
-      </w:r>
-      <w:r>
-        <w:rPr>
-          <w:lang w:val="en-US"/>
-        </w:rPr>
-        <w:t>the document via e</w:t>
-      </w:r>
-      <w:r>
-        <w:rPr>
-          <w:lang w:val="en-US"/>
-        </w:rPr>
-        <w:t>-</w:t>
-      </w:r>
-      <w:r>
-        <w:rPr>
-          <w:lang w:val="en-US"/>
-        </w:rPr>
-        <w:t>mail.</w:t>
-      </w:r>
-      <w:r>
-        <w:rPr>
-          <w:lang w:val="en-US"/>
-        </w:rPr>
-        <w:t xml:space="preserve"> </w:t>
-      </w:r>
-      <w:commentRangeEnd w:id="18"/>
-      <w:r>
-        <w:rPr>
-          <w:rStyle w:val="CommentReference"/>
-        </w:rPr>
-        <w:commentReference w:id="18"/>
-      </w:r>
-    </w:p>
-    <w:p>
-      <w:pPr>
-        <w:pStyle w:val="Heading2"/>
-        <w:rPr>
-          <w:lang w:val="en-US"/>
-        </w:rPr>
-      </w:pPr>
-      <w:bookmarkStart w:id="19" w:name="_Toc262723262"/>
-      <w:bookmarkStart w:id="20" w:name="_Toc267048918"/>
-      <w:bookmarkStart w:id="21" w:name="_Toc454533887"/>
-      <w:bookmarkStart w:id="22" w:name="_Toc262723263"/>
-      <w:r>
-        <w:rPr>
-          <w:lang w:val="en-US"/>
-        </w:rPr>
-        <w:t>Publishing and distributing documents; withdrawal from use</w:t>
+        <w:pStyle w:val="Heading3"/>
+        <w:rPr>
+          <w:lang w:val="en-US"/>
+        </w:rPr>
+      </w:pPr>
+      <w:bookmarkStart w:id="19" w:name="_Toc267048919"/>
+      <w:bookmarkStart w:id="20" w:name="_Toc454533888"/>
+      <w:bookmarkEnd w:id="18"/>
+      <w:r>
+        <w:rPr>
+          <w:lang w:val="en-US"/>
+        </w:rPr>
+        <w:lastRenderedPageBreak/>
+        <w:t>Documents with the lowest confidentiality level</w:t>
       </w:r>
       <w:bookmarkEnd w:id="19"/>
       <w:bookmarkEnd w:id="20"/>
+    </w:p>
+    <w:p>
+      <w:pPr>
+        <w:rPr>
+          <w:lang w:val="en-US"/>
+        </w:rPr>
+      </w:pPr>
+      <w:r>
+        <w:rPr>
+          <w:lang w:val="en-US"/>
+        </w:rPr>
+        <w:t xml:space="preserve">In case of documents to which access is </w:t>
+      </w:r>
+      <w:r>
+        <w:rPr>
+          <w:lang w:val="en-US"/>
+        </w:rPr>
+        <w:t>allowed</w:t>
+      </w:r>
+      <w:r>
+        <w:rPr>
+          <w:lang w:val="en-US"/>
+        </w:rPr>
+        <w:t xml:space="preserve"> </w:t>
+      </w:r>
+      <w:r>
+        <w:rPr>
+          <w:lang w:val="en-US"/>
+        </w:rPr>
+        <w:t xml:space="preserve">for all employees within ISMS scope, </w:t>
+      </w:r>
+      <w:r>
+        <w:rPr>
+          <w:lang w:val="en-US"/>
+        </w:rPr>
+        <w:t>CISO</w:t>
+      </w:r>
+      <w:r>
+        <w:rPr>
+          <w:lang w:val="en-US"/>
+        </w:rPr>
+        <w:t xml:space="preserve"> </w:t>
+      </w:r>
+      <w:r>
+        <w:rPr>
+          <w:lang w:val="en-US"/>
+        </w:rPr>
+        <w:t xml:space="preserve">must publish </w:t>
+      </w:r>
+      <w:r>
+        <w:rPr>
+          <w:lang w:val="en-US"/>
+        </w:rPr>
+        <w:t xml:space="preserve">them </w:t>
+      </w:r>
+      <w:r>
+        <w:rPr>
+          <w:lang w:val="en-US"/>
+        </w:rPr>
+        <w:t xml:space="preserve">on the </w:t>
+      </w:r>
+      <w:r>
+        <w:rPr>
+          <w:lang w:val="en-US"/>
+        </w:rPr>
+        <w:t xml:space="preserve">intranet, </w:t>
+      </w:r>
+      <w:r>
+        <w:rPr>
+          <w:lang w:val="en-US"/>
+        </w:rPr>
+        <w:t xml:space="preserve">in the folder </w:t>
+      </w:r>
+      <w:r>
+        <w:rPr>
+          <w:lang w:val="en-US"/>
+        </w:rPr>
+        <w:t>Z:\Sharedrive\</w:t>
+      </w:r>
+      <w:r>
+        <w:rPr>
+          <w:lang w:val="en-US"/>
+        </w:rPr>
+        <w:t>OfficialDocuments</w:t>
+      </w:r>
+      <w:r>
+        <w:rPr>
+          <w:lang w:val="en-US"/>
+        </w:rPr>
+        <w:t xml:space="preserve">\ </w:t>
+      </w:r>
+      <w:r>
+        <w:rPr>
+          <w:lang w:val="en-US"/>
+        </w:rPr>
+        <w:t>with reading rights only</w:t>
+      </w:r>
+      <w:r>
+        <w:rPr>
+          <w:lang w:val="en-US"/>
+        </w:rPr>
+        <w:t xml:space="preserve">. </w:t>
+      </w:r>
+      <w:r>
+        <w:rPr>
+          <w:lang w:val="en-US"/>
+        </w:rPr>
+        <w:t xml:space="preserve">When a new document or new document version is published, </w:t>
+      </w:r>
+      <w:r>
+        <w:rPr>
+          <w:lang w:val="en-US"/>
+        </w:rPr>
+        <w:t>CISO</w:t>
+      </w:r>
+      <w:r>
+        <w:rPr>
+          <w:lang w:val="en-US"/>
+        </w:rPr>
+        <w:t xml:space="preserve"> must inform all employees listed as users of the document by </w:t>
+      </w:r>
+      <w:r>
+        <w:rPr>
+          <w:lang w:val="en-US"/>
+        </w:rPr>
+        <w:t>e-</w:t>
+      </w:r>
+      <w:r>
+        <w:rPr>
+          <w:lang w:val="en-US"/>
+        </w:rPr>
+        <w:t xml:space="preserve">mail. If a printed version of the document must be delivered to some employees, this is the responsibility of </w:t>
+      </w:r>
+      <w:r>
+        <w:rPr>
+          <w:lang w:val="en-US"/>
+        </w:rPr>
+        <w:t>CISO.</w:t>
+      </w:r>
+    </w:p>
+    <w:p>
+      <w:pPr>
+        <w:rPr>
+          <w:lang w:val="en-US"/>
+        </w:rPr>
+      </w:pPr>
+      <w:r>
+        <w:rPr>
+          <w:lang w:val="en-US"/>
+        </w:rPr>
+        <w:t>If there is an older version of the document,</w:t>
+      </w:r>
+      <w:r>
+        <w:rPr>
+          <w:lang w:val="en-US"/>
+        </w:rPr>
+        <w:t xml:space="preserve"> CISO </w:t>
+      </w:r>
+      <w:r>
+        <w:rPr>
+          <w:lang w:val="en-US"/>
+        </w:rPr>
+        <w:t xml:space="preserve">must delete it from the valid documents folder and move it to </w:t>
+      </w:r>
+      <w:r>
+        <w:rPr>
+          <w:lang w:val="en-US"/>
+        </w:rPr>
+        <w:t>Z:\Sharedrive\</w:t>
+      </w:r>
+      <w:r>
+        <w:rPr>
+          <w:lang w:val="en-US"/>
+        </w:rPr>
+        <w:t>Obsolete</w:t>
+      </w:r>
+      <w:r>
+        <w:rPr>
+          <w:lang w:val="en-US"/>
+        </w:rPr>
+        <w:t>Documents</w:t>
+      </w:r>
+      <w:r>
+        <w:rPr>
+          <w:lang w:val="en-US"/>
+        </w:rPr>
+        <w:t>\</w:t>
+      </w:r>
+      <w:r>
+        <w:rPr>
+          <w:lang w:val="en-US"/>
+        </w:rPr>
+        <w:t xml:space="preserve">. </w:t>
+      </w:r>
+      <w:r>
+        <w:rPr>
+          <w:lang w:val="en-US"/>
+        </w:rPr>
+        <w:t xml:space="preserve">If there are older versions of printed documents, </w:t>
+      </w:r>
+      <w:r>
+        <w:rPr>
+          <w:lang w:val="en-US"/>
+        </w:rPr>
+        <w:t>CISO</w:t>
+      </w:r>
+      <w:r>
+        <w:rPr>
+          <w:lang w:val="en-US"/>
+        </w:rPr>
+        <w:t xml:space="preserve"> must collect all such documents and destroy all copies except the signed original, which must be duly stored </w:t>
+      </w:r>
+      <w:r>
+        <w:rPr>
+          <w:lang w:val="en-US"/>
+        </w:rPr>
+        <w:t>–</w:t>
+      </w:r>
+      <w:r>
+        <w:rPr>
+          <w:lang w:val="en-US"/>
+        </w:rPr>
+        <w:t xml:space="preserve"> such originals must be marked as "Obsolete" using a marker pen.</w:t>
+      </w:r>
+    </w:p>
+    <w:p>
+      <w:pPr>
+        <w:pStyle w:val="Heading3"/>
+        <w:rPr>
+          <w:lang w:val="en-US"/>
+        </w:rPr>
+      </w:pPr>
+      <w:bookmarkStart w:id="21" w:name="_Toc262723264"/>
+      <w:bookmarkStart w:id="22" w:name="_Toc454533889"/>
+      <w:r>
+        <w:rPr>
+          <w:lang w:val="en-US"/>
+        </w:rPr>
+        <w:t>Documents</w:t>
+      </w:r>
+      <w:r>
+        <w:rPr>
+          <w:lang w:val="en-US"/>
+        </w:rPr>
+        <w:t xml:space="preserve"> </w:t>
+      </w:r>
+      <w:r>
+        <w:rPr>
+          <w:lang w:val="en-US"/>
+        </w:rPr>
+        <w:t>with higher confidentiality level</w:t>
+      </w:r>
       <w:bookmarkEnd w:id="21"/>
+      <w:bookmarkEnd w:id="22"/>
+    </w:p>
+    <w:p>
+      <w:pPr>
+        <w:rPr>
+          <w:lang w:val="en-US"/>
+        </w:rPr>
+      </w:pPr>
+      <w:r>
+        <w:rPr>
+          <w:lang w:val="en-US"/>
+        </w:rPr>
+        <w:t>Documents which have a higher confidentiality level, as specified in the Policy for handling classified</w:t>
+      </w:r>
+      <w:r>
+        <w:rPr>
+          <w:lang w:val="en-US"/>
+        </w:rPr>
+        <w:t xml:space="preserve"> </w:t>
+      </w:r>
+      <w:r>
+        <w:rPr>
+          <w:lang w:val="en-US"/>
+        </w:rPr>
+        <w:t>information</w:t>
+      </w:r>
+    </w:p>
+    <w:p>
+      <w:pPr>
+        <w:rPr>
+          <w:lang w:val="en-US"/>
+        </w:rPr>
+      </w:pPr>
+      <w:r>
+        <w:rPr>
+          <w:lang w:val="en-US"/>
+        </w:rPr>
+        <w:t xml:space="preserve">, and </w:t>
+      </w:r>
+      <w:r>
+        <w:rPr>
+          <w:lang w:val="en-US"/>
+        </w:rPr>
+        <w:t>of which</w:t>
+      </w:r>
+      <w:r>
+        <w:rPr>
+          <w:lang w:val="en-US"/>
+        </w:rPr>
+        <w:t xml:space="preserve"> </w:t>
+      </w:r>
+      <w:r>
+        <w:rPr>
+          <w:lang w:val="en-US"/>
+        </w:rPr>
+        <w:t>distribution is limited</w:t>
+      </w:r>
+      <w:r>
+        <w:rPr>
+          <w:lang w:val="en-US"/>
+        </w:rPr>
+        <w:t>,</w:t>
+      </w:r>
+      <w:r>
+        <w:rPr>
+          <w:lang w:val="en-US"/>
+        </w:rPr>
+        <w:t xml:space="preserve"> are published by the document owner on the intranet</w:t>
+      </w:r>
+      <w:r>
+        <w:rPr>
+          <w:lang w:val="en-US"/>
+        </w:rPr>
+        <w:t xml:space="preserve"> with reading rights only</w:t>
+      </w:r>
+      <w:r>
+        <w:rPr>
+          <w:lang w:val="en-US"/>
+        </w:rPr>
+        <w:t xml:space="preserve">, in a folder to which access is granted only to persons specified on the document's distribution list. </w:t>
+      </w:r>
+      <w:r>
+        <w:rPr>
+          <w:lang w:val="en-US"/>
+        </w:rPr>
+        <w:t xml:space="preserve"> </w:t>
+      </w:r>
+      <w:r>
+        <w:rPr>
+          <w:lang w:val="en-US"/>
+        </w:rPr>
+        <w:t>The document owner must send an e-mail notification about such a document to all persons on the distribution list.</w:t>
+      </w:r>
+    </w:p>
+    <w:p>
+      <w:pPr>
+        <w:rPr>
+          <w:lang w:val="en-US"/>
+        </w:rPr>
+      </w:pPr>
+      <w:r>
+        <w:rPr>
+          <w:lang w:val="en-US"/>
+        </w:rPr>
+        <w:t>If there is an older version of the document, the document owner must delet</w:t>
+      </w:r>
+      <w:r>
+        <w:rPr>
+          <w:lang w:val="en-US"/>
+        </w:rPr>
+        <w:t>e</w:t>
+      </w:r>
+      <w:r>
+        <w:rPr>
+          <w:lang w:val="en-US"/>
+        </w:rPr>
+        <w:t xml:space="preserve"> it from the valid documents folder and move it to the folder containing obsolete documents</w:t>
+      </w:r>
+      <w:r>
+        <w:rPr>
+          <w:lang w:val="en-US"/>
+        </w:rPr>
+        <w:t>,</w:t>
+      </w:r>
+      <w:r>
+        <w:rPr>
+          <w:lang w:val="en-US"/>
+        </w:rPr>
+        <w:t xml:space="preserve"> </w:t>
+      </w:r>
+      <w:r>
+        <w:rPr>
+          <w:lang w:val="en-US"/>
+        </w:rPr>
+        <w:t>which can be accessed only by persons specified on the document distribution list.</w:t>
+      </w:r>
     </w:p>
     <w:p>
       <w:pPr>
@@ -3197,270 +3568,111 @@
           <w:lang w:val="en-US"/>
         </w:rPr>
       </w:pPr>
-      <w:bookmarkStart w:id="23" w:name="_Toc267048919"/>
-      <w:bookmarkStart w:id="24" w:name="_Toc454533888"/>
-      <w:bookmarkEnd w:id="22"/>
-      <w:r>
-        <w:rPr>
-          <w:lang w:val="en-US"/>
-        </w:rPr>
-        <w:lastRenderedPageBreak/>
-        <w:t>Documents with the lowest confidentiality level</w:t>
+      <w:bookmarkStart w:id="23" w:name="_Toc454533890"/>
+      <w:r>
+        <w:rPr>
+          <w:lang w:val="en-US"/>
+        </w:rPr>
+        <w:t xml:space="preserve">Documents </w:t>
+      </w:r>
+      <w:r>
+        <w:rPr>
+          <w:lang w:val="en-US"/>
+        </w:rPr>
+        <w:t>regarding cloud service customer’s Personally Identifiable Information (PII)</w:t>
       </w:r>
       <w:bookmarkEnd w:id="23"/>
+    </w:p>
+    <w:p>
+      <w:pPr>
+        <w:rPr>
+          <w:lang w:val="en-US"/>
+        </w:rPr>
+      </w:pPr>
+      <w:r>
+        <w:rPr>
+          <w:lang w:val="en-US"/>
+        </w:rPr>
+        <w:t>Previous versions of p</w:t>
+      </w:r>
+      <w:r>
+        <w:rPr>
+          <w:lang w:val="en-US"/>
+        </w:rPr>
+        <w:t xml:space="preserve">olicies and procedures regarding the </w:t>
+      </w:r>
+      <w:r>
+        <w:rPr>
+          <w:lang w:val="en-US"/>
+        </w:rPr>
+        <w:t>handling</w:t>
+      </w:r>
+      <w:r>
+        <w:rPr>
+          <w:lang w:val="en-US"/>
+        </w:rPr>
+        <w:t xml:space="preserve"> of cloud service customer’s Personally</w:t>
+      </w:r>
+      <w:r>
+        <w:rPr>
+          <w:lang w:val="en-US"/>
+        </w:rPr>
+        <w:t xml:space="preserve"> Identifiable Information (PII)</w:t>
+      </w:r>
+      <w:r>
+        <w:rPr>
+          <w:lang w:val="en-US"/>
+        </w:rPr>
+        <w:t xml:space="preserve"> must be </w:t>
+      </w:r>
+      <w:r>
+        <w:rPr>
+          <w:lang w:val="en-US"/>
+        </w:rPr>
+        <w:t xml:space="preserve">stored for </w:t>
+      </w:r>
+      <w:r>
+        <w:rPr>
+          <w:lang w:val="en-US"/>
+        </w:rPr>
+        <w:t xml:space="preserve">a period of five years, unless specified otherwise by legal or contractual requirement. </w:t>
+      </w:r>
+      <w:r>
+        <w:rPr>
+          <w:lang w:val="en-US"/>
+        </w:rPr>
+        <w:t xml:space="preserve">This information must be written in each </w:t>
+      </w:r>
+      <w:r>
+        <w:rPr>
+          <w:lang w:val="en-US"/>
+        </w:rPr>
+        <w:t>such</w:t>
+      </w:r>
+      <w:r>
+        <w:rPr>
+          <w:lang w:val="en-US"/>
+        </w:rPr>
+        <w:t xml:space="preserve"> document in the section about validity and document management.</w:t>
+      </w:r>
+    </w:p>
+    <w:p>
+      <w:pPr>
+        <w:pStyle w:val="Heading2"/>
+        <w:rPr>
+          <w:lang w:val="en-US"/>
+        </w:rPr>
+      </w:pPr>
+      <w:bookmarkStart w:id="24" w:name="_Toc262723265"/>
+      <w:bookmarkStart w:id="25" w:name="_Toc267048921"/>
+      <w:bookmarkStart w:id="26" w:name="_Toc454533891"/>
+      <w:r>
+        <w:rPr>
+          <w:lang w:val="en-US"/>
+        </w:rPr>
+        <w:t>Document updates</w:t>
+      </w:r>
       <w:bookmarkEnd w:id="24"/>
-    </w:p>
-    <w:p>
-      <w:pPr>
-        <w:rPr>
-          <w:lang w:val="en-US"/>
-        </w:rPr>
-      </w:pPr>
-      <w:r>
-        <w:rPr>
-          <w:lang w:val="en-US"/>
-        </w:rPr>
-        <w:t xml:space="preserve">In case of documents to which access is </w:t>
-      </w:r>
-      <w:r>
-        <w:rPr>
-          <w:lang w:val="en-US"/>
-        </w:rPr>
-        <w:t>allowed</w:t>
-      </w:r>
-      <w:r>
-        <w:rPr>
-          <w:lang w:val="en-US"/>
-        </w:rPr>
-        <w:t xml:space="preserve"> </w:t>
-      </w:r>
-      <w:r>
-        <w:rPr>
-          <w:lang w:val="en-US"/>
-        </w:rPr>
-        <w:t xml:space="preserve">for all employees within ISMS scope, </w:t>
-      </w:r>
-      <w:r>
-        <w:rPr>
-          <w:lang w:val="en-US"/>
-        </w:rPr>
-        <w:t>CISO</w:t>
-      </w:r>
-      <w:r>
-        <w:rPr>
-          <w:lang w:val="en-US"/>
-        </w:rPr>
-        <w:t xml:space="preserve"> </w:t>
-      </w:r>
-      <w:r>
-        <w:rPr>
-          <w:lang w:val="en-US"/>
-        </w:rPr>
-        <w:t xml:space="preserve">must publish </w:t>
-      </w:r>
-      <w:r>
-        <w:rPr>
-          <w:lang w:val="en-US"/>
-        </w:rPr>
-        <w:t xml:space="preserve">them </w:t>
-      </w:r>
-      <w:r>
-        <w:rPr>
-          <w:lang w:val="en-US"/>
-        </w:rPr>
-        <w:t xml:space="preserve">on the </w:t>
-      </w:r>
-      <w:r>
-        <w:rPr>
-          <w:lang w:val="en-US"/>
-        </w:rPr>
-        <w:t xml:space="preserve">intranet, </w:t>
-      </w:r>
-      <w:r>
-        <w:rPr>
-          <w:lang w:val="en-US"/>
-        </w:rPr>
-        <w:t xml:space="preserve">in the folder </w:t>
-      </w:r>
-      <w:r>
-        <w:rPr>
-          <w:lang w:val="en-US"/>
-        </w:rPr>
-        <w:t>Z:\Sharedrive\</w:t>
-      </w:r>
-      <w:r>
-        <w:rPr>
-          <w:lang w:val="en-US"/>
-        </w:rPr>
-        <w:t>OfficialDocuments</w:t>
-      </w:r>
-      <w:r>
-        <w:rPr>
-          <w:lang w:val="en-US"/>
-        </w:rPr>
-        <w:t xml:space="preserve">\ </w:t>
-      </w:r>
-      <w:r>
-        <w:rPr>
-          <w:lang w:val="en-US"/>
-        </w:rPr>
-        <w:t>with reading rights only</w:t>
-      </w:r>
-      <w:r>
-        <w:rPr>
-          <w:lang w:val="en-US"/>
-        </w:rPr>
-        <w:t xml:space="preserve">. </w:t>
-      </w:r>
-      <w:r>
-        <w:rPr>
-          <w:lang w:val="en-US"/>
-        </w:rPr>
-        <w:t xml:space="preserve">When a new document or new document version is published, </w:t>
-      </w:r>
-      <w:r>
-        <w:rPr>
-          <w:lang w:val="en-US"/>
-        </w:rPr>
-        <w:t>CISO</w:t>
-      </w:r>
-      <w:r>
-        <w:rPr>
-          <w:lang w:val="en-US"/>
-        </w:rPr>
-        <w:t xml:space="preserve"> must inform all employees listed as users of the document by </w:t>
-      </w:r>
-      <w:r>
-        <w:rPr>
-          <w:lang w:val="en-US"/>
-        </w:rPr>
-        <w:t>e-</w:t>
-      </w:r>
-      <w:r>
-        <w:rPr>
-          <w:lang w:val="en-US"/>
-        </w:rPr>
-        <w:t xml:space="preserve">mail. If a printed version of the document must be delivered to some employees, this is the responsibility of </w:t>
-      </w:r>
-      <w:r>
-        <w:rPr>
-          <w:lang w:val="en-US"/>
-        </w:rPr>
-        <w:t>CISO.</w:t>
-      </w:r>
-    </w:p>
-    <w:p>
-      <w:pPr>
-        <w:rPr>
-          <w:lang w:val="en-US"/>
-        </w:rPr>
-      </w:pPr>
-      <w:r>
-        <w:rPr>
-          <w:lang w:val="en-US"/>
-        </w:rPr>
-        <w:t>If there is an older version of the document,</w:t>
-      </w:r>
-      <w:r>
-        <w:rPr>
-          <w:lang w:val="en-US"/>
-        </w:rPr>
-        <w:t xml:space="preserve"> CISO </w:t>
-      </w:r>
-      <w:r>
-        <w:rPr>
-          <w:lang w:val="en-US"/>
-        </w:rPr>
-        <w:t xml:space="preserve">must delete it from the valid documents folder and move it to </w:t>
-      </w:r>
-      <w:r>
-        <w:rPr>
-          <w:lang w:val="en-US"/>
-        </w:rPr>
-        <w:t>Z:\Sharedrive\</w:t>
-      </w:r>
-      <w:r>
-        <w:rPr>
-          <w:lang w:val="en-US"/>
-        </w:rPr>
-        <w:t>Obsolete</w:t>
-      </w:r>
-      <w:r>
-        <w:rPr>
-          <w:lang w:val="en-US"/>
-        </w:rPr>
-        <w:t>Documents</w:t>
-      </w:r>
-      <w:r>
-        <w:rPr>
-          <w:lang w:val="en-US"/>
-        </w:rPr>
-        <w:t>\</w:t>
-      </w:r>
-      <w:r>
-        <w:rPr>
-          <w:lang w:val="en-US"/>
-        </w:rPr>
-        <w:t xml:space="preserve">. </w:t>
-      </w:r>
-      <w:r>
-        <w:rPr>
-          <w:lang w:val="en-US"/>
-        </w:rPr>
-        <w:t xml:space="preserve">If there are older versions of printed documents, </w:t>
-      </w:r>
-      <w:r>
-        <w:rPr>
-          <w:lang w:val="en-US"/>
-        </w:rPr>
-        <w:t>CISO</w:t>
-      </w:r>
-      <w:r>
-        <w:rPr>
-          <w:lang w:val="en-US"/>
-        </w:rPr>
-        <w:t xml:space="preserve"> must collect all such documents and destroy all copies except the signed original, which must be duly stored </w:t>
-      </w:r>
-      <w:r>
-        <w:rPr>
-          <w:lang w:val="en-US"/>
-        </w:rPr>
-        <w:t>–</w:t>
-      </w:r>
-      <w:r>
-        <w:rPr>
-          <w:lang w:val="en-US"/>
-        </w:rPr>
-        <w:t xml:space="preserve"> such originals must be marked as "Obsolete" using a marker pen.</w:t>
-      </w:r>
-    </w:p>
-    <w:p>
-      <w:pPr>
-        <w:pStyle w:val="Heading3"/>
-        <w:rPr>
-          <w:lang w:val="en-US"/>
-        </w:rPr>
-      </w:pPr>
-      <w:bookmarkStart w:id="25" w:name="_Toc262723264"/>
-      <w:bookmarkStart w:id="26" w:name="_Toc454533889"/>
-      <w:r>
-        <w:rPr>
-          <w:lang w:val="en-US"/>
-        </w:rPr>
-        <w:t>Documents</w:t>
-      </w:r>
-      <w:r>
-        <w:rPr>
-          <w:lang w:val="en-US"/>
-        </w:rPr>
-        <w:t xml:space="preserve"> </w:t>
-      </w:r>
-      <w:r>
-        <w:rPr>
-          <w:lang w:val="en-US"/>
-        </w:rPr>
-        <w:t>with higher confidentiality level</w:t>
-      </w:r>
       <w:bookmarkEnd w:id="25"/>
       <w:bookmarkEnd w:id="26"/>
     </w:p>
@@ -3474,50 +3686,20 @@
         <w:rPr>
           <w:lang w:val="en-US"/>
         </w:rPr>
-        <w:t>Documents which have a higher confidentiality level, as specified in the Policy for handling classified</w:t>
-      </w:r>
-      <w:r>
-        <w:rPr>
-          <w:lang w:val="en-US"/>
-        </w:rPr>
-        <w:t xml:space="preserve"> </w:t>
-      </w:r>
-      <w:r>
-        <w:rPr>
-          <w:lang w:val="en-US"/>
-        </w:rPr>
-        <w:t>information</w:t>
-      </w:r>
-    </w:p>
-    <w:p>
-      <w:pPr>
-        <w:rPr>
-          <w:lang w:val="en-US"/>
-        </w:rPr>
-      </w:pPr>
-      <w:r>
-        <w:rPr>
-          <w:lang w:val="en-US"/>
-        </w:rPr>
-        <w:t xml:space="preserve">, and </w:t>
-      </w:r>
-      <w:r>
-        <w:rPr>
-          <w:lang w:val="en-US"/>
-        </w:rPr>
-        <w:t>of which</w:t>
-      </w:r>
-      <w:r>
-        <w:rPr>
-          <w:lang w:val="en-US"/>
-        </w:rPr>
-        <w:t xml:space="preserve"> </w:t>
-      </w:r>
-      <w:r>
-        <w:rPr>
-          <w:lang w:val="en-US"/>
-        </w:rPr>
-        <w:t>distribution is limited</w:t>
+        <w:t>The person listed as document owner has the responsibility for updating the document. Updates are performed in line with the frequency defined for each document, but at least once a year.</w:t>
+      </w:r>
+    </w:p>
+    <w:p>
+      <w:pPr>
+        <w:rPr>
+          <w:lang w:val="en-US"/>
+        </w:rPr>
+      </w:pPr>
+      <w:r>
+        <w:rPr>
+          <w:lang w:val="en-US"/>
+        </w:rPr>
+        <w:t>All changes to the document must be made using "Track changes</w:t>
       </w:r>
       <w:r>
         <w:rPr>
@@ -3529,279 +3711,361 @@
         <w:rPr>
           <w:lang w:val="en-US"/>
         </w:rPr>
-        <w:t xml:space="preserve"> are published by the document owner on the intranet</w:t>
-      </w:r>
-      <w:r>
-        <w:rPr>
-          <w:lang w:val="en-US"/>
-        </w:rPr>
-        <w:t xml:space="preserve"> with reading rights only</w:t>
-      </w:r>
-      <w:r>
-        <w:rPr>
-          <w:lang w:val="en-US"/>
-        </w:rPr>
-        <w:t xml:space="preserve">, in a folder to which access is granted only to persons specified on the document's distribution list. </w:t>
-      </w:r>
-      <w:r>
-        <w:rPr>
-          <w:lang w:val="en-US"/>
-        </w:rPr>
-        <w:t xml:space="preserve"> </w:t>
-      </w:r>
-      <w:r>
-        <w:rPr>
-          <w:lang w:val="en-US"/>
-        </w:rPr>
-        <w:t>The document owner must send an e-mail notification about such a document to all persons on the distribution list.</w:t>
-      </w:r>
-    </w:p>
-    <w:p>
-      <w:pPr>
-        <w:rPr>
-          <w:lang w:val="en-US"/>
-        </w:rPr>
-      </w:pPr>
-      <w:r>
-        <w:rPr>
-          <w:lang w:val="en-US"/>
-        </w:rPr>
-        <w:t>If there is an older version of the document, the document owner must delet</w:t>
-      </w:r>
-      <w:r>
-        <w:rPr>
-          <w:lang w:val="en-US"/>
-        </w:rPr>
-        <w:t>e</w:t>
-      </w:r>
-      <w:r>
-        <w:rPr>
-          <w:lang w:val="en-US"/>
-        </w:rPr>
-        <w:t xml:space="preserve"> it from the valid documents folder and move it to the folder containing obsolete documents</w:t>
-      </w:r>
-      <w:r>
-        <w:rPr>
-          <w:lang w:val="en-US"/>
-        </w:rPr>
-        <w:t>,</w:t>
-      </w:r>
-      <w:r>
-        <w:rPr>
-          <w:lang w:val="en-US"/>
-        </w:rPr>
-        <w:t xml:space="preserve"> </w:t>
-      </w:r>
-      <w:r>
-        <w:rPr>
-          <w:lang w:val="en-US"/>
-        </w:rPr>
-        <w:t>which can be accessed only by persons specified on the document distribution list.</w:t>
-      </w:r>
-    </w:p>
-    <w:p>
-      <w:pPr>
-        <w:pStyle w:val="Heading3"/>
-        <w:rPr>
-          <w:lang w:val="en-US"/>
-        </w:rPr>
-      </w:pPr>
-      <w:bookmarkStart w:id="27" w:name="_Toc454533890"/>
-      <w:r>
-        <w:rPr>
-          <w:lang w:val="en-US"/>
-        </w:rPr>
-        <w:t xml:space="preserve">Documents </w:t>
-      </w:r>
-      <w:r>
-        <w:rPr>
-          <w:lang w:val="en-US"/>
-        </w:rPr>
-        <w:t>regarding cloud service customer’s Personally Identifiable Information (</w:t>
-      </w:r>
-      <w:commentRangeStart w:id="28"/>
-      <w:r>
-        <w:rPr>
-          <w:lang w:val="en-US"/>
-        </w:rPr>
-        <w:t>PII</w:t>
-      </w:r>
-      <w:commentRangeEnd w:id="28"/>
-      <w:r>
-        <w:rPr>
-          <w:rStyle w:val="CommentReference"/>
-          <w:b w:val="0"/>
-          <w:i w:val="0"/>
-        </w:rPr>
-        <w:commentReference w:id="28"/>
-      </w:r>
-      <w:r>
-        <w:rPr>
-          <w:lang w:val="en-US"/>
-        </w:rPr>
-        <w:t>)</w:t>
+        <w:t>" making visible only the revisions to the previous version</w:t>
+      </w:r>
+      <w:r>
+        <w:rPr>
+          <w:lang w:val="en-US"/>
+        </w:rPr>
+        <w:t xml:space="preserve">, and must be briefly described in the </w:t>
+      </w:r>
+      <w:r>
+        <w:rPr>
+          <w:lang w:val="en-US"/>
+        </w:rPr>
+        <w:t>"Change History"</w:t>
+      </w:r>
+      <w:r>
+        <w:rPr>
+          <w:lang w:val="en-US"/>
+        </w:rPr>
+        <w:t xml:space="preserve"> table</w:t>
+      </w:r>
+      <w:r>
+        <w:rPr>
+          <w:lang w:val="en-US"/>
+        </w:rPr>
+        <w:t>; if Track changes option is unavailable,</w:t>
+      </w:r>
+      <w:r>
+        <w:rPr>
+          <w:lang w:val="en-US"/>
+        </w:rPr>
+        <w:t xml:space="preserve"> or if the changes are too numerous, then the Track changes option is not used</w:t>
+      </w:r>
+      <w:r>
+        <w:rPr>
+          <w:lang w:val="en-US"/>
+        </w:rPr>
+        <w:t>.</w:t>
+      </w:r>
+    </w:p>
+    <w:p>
+      <w:pPr>
+        <w:rPr>
+          <w:lang w:val="en-US"/>
+        </w:rPr>
+      </w:pPr>
+      <w:r>
+        <w:rPr>
+          <w:lang w:val="en-US"/>
+        </w:rPr>
+        <w:t>Each document should preferably have a "Change History" table used to record every change made to the document</w:t>
+      </w:r>
+      <w:r>
+        <w:rPr>
+          <w:lang w:val="en-US"/>
+        </w:rPr>
+        <w:t>.</w:t>
+      </w:r>
+    </w:p>
+    <w:p>
+      <w:pPr>
+        <w:pStyle w:val="Heading2"/>
+        <w:rPr>
+          <w:lang w:val="en-US"/>
+        </w:rPr>
+      </w:pPr>
+      <w:bookmarkStart w:id="27" w:name="_Toc262723266"/>
+      <w:bookmarkStart w:id="28" w:name="_Toc267048922"/>
+      <w:bookmarkStart w:id="29" w:name="_Toc454533892"/>
+      <w:r>
+        <w:rPr>
+          <w:lang w:val="en-US"/>
+        </w:rPr>
+        <w:t xml:space="preserve">Records </w:t>
       </w:r>
       <w:bookmarkEnd w:id="27"/>
-    </w:p>
-    <w:p>
-      <w:pPr>
-        <w:rPr>
-          <w:lang w:val="en-US"/>
-        </w:rPr>
-      </w:pPr>
-      <w:r>
-        <w:rPr>
-          <w:lang w:val="en-US"/>
-        </w:rPr>
-        <w:t>Previous versions of p</w:t>
-      </w:r>
-      <w:r>
-        <w:rPr>
-          <w:lang w:val="en-US"/>
-        </w:rPr>
-        <w:t xml:space="preserve">olicies and procedures regarding the </w:t>
-      </w:r>
-      <w:r>
-        <w:rPr>
-          <w:lang w:val="en-US"/>
-        </w:rPr>
-        <w:t>handling</w:t>
-      </w:r>
-      <w:r>
-        <w:rPr>
-          <w:lang w:val="en-US"/>
-        </w:rPr>
-        <w:t xml:space="preserve"> of cloud service customer’s Personally</w:t>
-      </w:r>
-      <w:r>
-        <w:rPr>
-          <w:lang w:val="en-US"/>
-        </w:rPr>
-        <w:t xml:space="preserve"> Identifiable Information (PII)</w:t>
-      </w:r>
-      <w:r>
-        <w:rPr>
-          <w:lang w:val="en-US"/>
-        </w:rPr>
-        <w:t xml:space="preserve"> must be </w:t>
-      </w:r>
-      <w:r>
-        <w:rPr>
-          <w:lang w:val="en-US"/>
-        </w:rPr>
-        <w:t xml:space="preserve">stored for </w:t>
-      </w:r>
-      <w:r>
-        <w:rPr>
-          <w:lang w:val="en-US"/>
-        </w:rPr>
-        <w:t xml:space="preserve">a period of five years, unless specified otherwise by legal or contractual requirement. </w:t>
-      </w:r>
-      <w:r>
-        <w:rPr>
-          <w:lang w:val="en-US"/>
-        </w:rPr>
-        <w:t xml:space="preserve">This information must be written in each </w:t>
-      </w:r>
-      <w:r>
-        <w:rPr>
-          <w:lang w:val="en-US"/>
-        </w:rPr>
-        <w:t>such</w:t>
-      </w:r>
-      <w:r>
-        <w:rPr>
-          <w:lang w:val="en-US"/>
-        </w:rPr>
-        <w:t xml:space="preserve"> document in the section about validity and document management.</w:t>
-      </w:r>
-    </w:p>
-    <w:p>
-      <w:pPr>
-        <w:pStyle w:val="Heading2"/>
-        <w:rPr>
-          <w:lang w:val="en-US"/>
-        </w:rPr>
-      </w:pPr>
-      <w:bookmarkStart w:id="29" w:name="_Toc262723265"/>
-      <w:bookmarkStart w:id="30" w:name="_Toc267048921"/>
-      <w:bookmarkStart w:id="31" w:name="_Toc454533891"/>
-      <w:r>
-        <w:rPr>
-          <w:lang w:val="en-US"/>
-        </w:rPr>
-        <w:t>Document updates</w:t>
-      </w:r>
+      <w:r>
+        <w:rPr>
+          <w:lang w:val="en-US"/>
+        </w:rPr>
+        <w:t>control</w:t>
+      </w:r>
+      <w:bookmarkEnd w:id="28"/>
       <w:bookmarkEnd w:id="29"/>
+    </w:p>
+    <w:p>
+      <w:pPr>
+        <w:rPr>
+          <w:lang w:val="en-US"/>
+        </w:rPr>
+      </w:pPr>
+      <w:r>
+        <w:rPr>
+          <w:lang w:val="en-US"/>
+        </w:rPr>
+        <w:lastRenderedPageBreak/>
+        <w:t>Each internal document in the ISMS must define how records resulting from the use of such a document should be managed, i.e. it must specify the following: (1) record title, (2) storage location, (3) person responsible for storage, (4) controls for record protection, and (5) retention time.</w:t>
+      </w:r>
+    </w:p>
+    <w:p>
+      <w:pPr>
+        <w:rPr>
+          <w:lang w:val="en-US"/>
+        </w:rPr>
+      </w:pPr>
+      <w:r>
+        <w:rPr>
+          <w:lang w:val="en-US"/>
+        </w:rPr>
+        <w:t>Employees of the organization may access stored records only after obtaining permission from the person designated as the person responsible for storing individual records. If the sensitivity of certain records is such that permission for access must be obtained from a different person, this must be stated in the concerned internal document in the chapter describing records control</w:t>
+      </w:r>
+      <w:r>
+        <w:rPr>
+          <w:lang w:val="en-US"/>
+        </w:rPr>
+        <w:t>.</w:t>
+      </w:r>
+    </w:p>
+    <w:p>
+      <w:pPr>
+        <w:rPr>
+          <w:lang w:val="en-US"/>
+        </w:rPr>
+      </w:pPr>
+      <w:r>
+        <w:rPr>
+          <w:lang w:val="en-US"/>
+        </w:rPr>
+        <w:t xml:space="preserve">Access and retrieval rights for records are determined by the owner of individual records. </w:t>
+      </w:r>
+      <w:r>
+        <w:rPr>
+          <w:lang w:val="en-US"/>
+        </w:rPr>
+        <w:t>[job</w:t>
+      </w:r>
+      <w:r>
+        <w:rPr>
+          <w:lang w:val="en-US"/>
+        </w:rPr>
+        <w:t xml:space="preserve"> title</w:t>
+      </w:r>
+      <w:r>
+        <w:rPr>
+          <w:lang w:val="en-US"/>
+        </w:rPr>
+        <w:t xml:space="preserve">] </w:t>
+      </w:r>
+      <w:r>
+        <w:rPr>
+          <w:lang w:val="en-US"/>
+        </w:rPr>
+        <w:t xml:space="preserve">is responsible for destroying all records </w:t>
+      </w:r>
+      <w:r>
+        <w:rPr>
+          <w:lang w:val="en-US"/>
+        </w:rPr>
+        <w:t>of which the</w:t>
+      </w:r>
+      <w:r>
+        <w:rPr>
+          <w:lang w:val="en-US"/>
+        </w:rPr>
+        <w:t xml:space="preserve"> retention time has expired</w:t>
+      </w:r>
+      <w:r>
+        <w:rPr>
+          <w:lang w:val="en-US"/>
+        </w:rPr>
+        <w:t>.</w:t>
+      </w:r>
+    </w:p>
+    <w:p>
+      <w:pPr>
+        <w:rPr>
+          <w:lang w:val="en-US"/>
+        </w:rPr>
+      </w:pPr>
+    </w:p>
+    <w:p>
+      <w:pPr>
+        <w:pStyle w:val="Heading1"/>
+        <w:rPr>
+          <w:lang w:val="en-US"/>
+        </w:rPr>
+      </w:pPr>
+      <w:bookmarkStart w:id="30" w:name="_Toc262723267"/>
+      <w:bookmarkStart w:id="31" w:name="_Toc267048923"/>
+      <w:bookmarkStart w:id="32" w:name="_Toc454533893"/>
+      <w:r>
+        <w:rPr>
+          <w:lang w:val="en-US"/>
+        </w:rPr>
+        <w:t>D</w:t>
+      </w:r>
+      <w:r>
+        <w:rPr>
+          <w:lang w:val="en-US"/>
+        </w:rPr>
+        <w:t>ocuments</w:t>
+      </w:r>
       <w:bookmarkEnd w:id="30"/>
       <w:bookmarkEnd w:id="31"/>
-    </w:p>
-    <w:p>
-      <w:pPr>
-        <w:rPr>
-          <w:lang w:val="en-US"/>
-        </w:rPr>
-      </w:pPr>
-      <w:r>
-        <w:rPr>
-          <w:lang w:val="en-US"/>
-        </w:rPr>
-        <w:t>The person listed as document owner has the responsibility for updating the document. Updates are performed in line with the frequency defined for each document, but at least once a year.</w:t>
-      </w:r>
-    </w:p>
-    <w:p>
-      <w:pPr>
-        <w:rPr>
-          <w:lang w:val="en-US"/>
-        </w:rPr>
-      </w:pPr>
-      <w:r>
-        <w:rPr>
-          <w:lang w:val="en-US"/>
-        </w:rPr>
-        <w:t>All changes to the document must be made using "Track changes</w:t>
-      </w:r>
-      <w:r>
-        <w:rPr>
-          <w:lang w:val="en-US"/>
-        </w:rPr>
-        <w:t>,</w:t>
-      </w:r>
-      <w:r>
-        <w:rPr>
-          <w:lang w:val="en-US"/>
-        </w:rPr>
-        <w:t>" making visible only the revisions to the previous version</w:t>
-      </w:r>
-      <w:r>
-        <w:rPr>
-          <w:lang w:val="en-US"/>
-        </w:rPr>
-        <w:t xml:space="preserve">, and must be briefly described in the </w:t>
-      </w:r>
-      <w:r>
-        <w:rPr>
-          <w:lang w:val="en-US"/>
-        </w:rPr>
-        <w:t>"Change History"</w:t>
-      </w:r>
-      <w:r>
-        <w:rPr>
-          <w:lang w:val="en-US"/>
-        </w:rPr>
-        <w:t xml:space="preserve"> table</w:t>
-      </w:r>
-      <w:r>
-        <w:rPr>
-          <w:lang w:val="en-US"/>
-        </w:rPr>
-        <w:t>; if Track changes option is unavailable,</w:t>
-      </w:r>
-      <w:r>
-        <w:rPr>
-          <w:lang w:val="en-US"/>
-        </w:rPr>
-        <w:t xml:space="preserve"> or if the changes are too numerous, then the Track changes option is not used</w:t>
+      <w:r>
+        <w:rPr>
+          <w:lang w:val="en-US"/>
+        </w:rPr>
+        <w:t xml:space="preserve"> of external origin</w:t>
+      </w:r>
+      <w:bookmarkEnd w:id="32"/>
+    </w:p>
+    <w:p>
+      <w:pPr>
+        <w:rPr>
+          <w:lang w:val="en-US"/>
+        </w:rPr>
+      </w:pPr>
+      <w:r>
+        <w:rPr>
+          <w:lang w:val="en-US"/>
+        </w:rPr>
+        <w:t xml:space="preserve">Each external document which is </w:t>
+      </w:r>
+      <w:r>
+        <w:rPr>
+          <w:lang w:val="en-US"/>
+        </w:rPr>
+        <w:t xml:space="preserve">necessary </w:t>
+      </w:r>
+      <w:r>
+        <w:rPr>
+          <w:lang w:val="en-US"/>
+        </w:rPr>
+        <w:t>for the</w:t>
+      </w:r>
+      <w:r>
+        <w:rPr>
+          <w:lang w:val="en-US"/>
+        </w:rPr>
+        <w:t xml:space="preserve"> planning and operation of the</w:t>
+      </w:r>
+      <w:r>
+        <w:rPr>
+          <w:lang w:val="en-US"/>
+        </w:rPr>
+        <w:t xml:space="preserve"> ISMS must be recorded in the incoming mail </w:t>
+      </w:r>
+      <w:r>
+        <w:rPr>
+          <w:lang w:val="en-US"/>
+        </w:rPr>
+        <w:t>register</w:t>
+      </w:r>
+      <w:r>
+        <w:rPr>
+          <w:lang w:val="en-US"/>
+        </w:rPr>
+        <w:t xml:space="preserve">. </w:t>
+      </w:r>
+      <w:r>
+        <w:rPr>
+          <w:lang w:val="en-US"/>
+        </w:rPr>
+        <w:t xml:space="preserve">The incoming mail </w:t>
+      </w:r>
+      <w:r>
+        <w:rPr>
+          <w:lang w:val="en-US"/>
+        </w:rPr>
+        <w:t>register</w:t>
+      </w:r>
+      <w:r>
+        <w:rPr>
+          <w:lang w:val="en-US"/>
+        </w:rPr>
+        <w:t xml:space="preserve"> </w:t>
+      </w:r>
+      <w:r>
+        <w:rPr>
+          <w:lang w:val="en-US"/>
+        </w:rPr>
+        <w:t>must contain the following information</w:t>
+      </w:r>
+      <w:r>
+        <w:rPr>
+          <w:lang w:val="en-US"/>
+        </w:rPr>
+        <w:t>:</w:t>
+      </w:r>
+      <w:r>
+        <w:rPr>
+          <w:lang w:val="en-US"/>
+        </w:rPr>
+        <w:t xml:space="preserve"> </w:t>
+      </w:r>
+      <w:r>
+        <w:rPr>
+          <w:lang w:val="en-US"/>
+        </w:rPr>
+        <w:t>(1) document number, (2) sender, (3) document name, (4) date of receipt, (5) name of the person to whom the document has been forwarded.</w:t>
+      </w:r>
+    </w:p>
+    <w:p>
+      <w:pPr>
+        <w:rPr>
+          <w:lang w:val="en-US"/>
+        </w:rPr>
+      </w:pPr>
+      <w:r>
+        <w:rPr>
+          <w:lang w:val="en-US"/>
+        </w:rPr>
+        <w:t xml:space="preserve">The person who receives mail and courier parcels must forward them to </w:t>
+      </w:r>
+      <w:r>
+        <w:rPr>
+          <w:lang w:val="en-US"/>
+        </w:rPr>
+        <w:t xml:space="preserve">CISO </w:t>
+      </w:r>
+      <w:r>
+        <w:rPr>
+          <w:lang w:val="en-US"/>
+        </w:rPr>
+        <w:t xml:space="preserve">who must make a record in the incoming mail </w:t>
+      </w:r>
+      <w:r>
+        <w:rPr>
+          <w:lang w:val="en-US"/>
+        </w:rPr>
+        <w:t>register</w:t>
+      </w:r>
+      <w:r>
+        <w:rPr>
+          <w:lang w:val="en-US"/>
+        </w:rPr>
+        <w:t xml:space="preserve">; the person who receives electronic mail must forward such a document to </w:t>
+      </w:r>
+      <w:r>
+        <w:rPr>
+          <w:lang w:val="en-US"/>
+        </w:rPr>
+        <w:t>CISO</w:t>
+      </w:r>
+      <w:r>
+        <w:rPr>
+          <w:lang w:val="en-US"/>
+        </w:rPr>
+        <w:t xml:space="preserve">, who must also record it in the incoming mail </w:t>
+      </w:r>
+      <w:r>
+        <w:rPr>
+          <w:lang w:val="en-US"/>
+        </w:rPr>
+        <w:t>register</w:t>
       </w:r>
       <w:r>
         <w:rPr>
@@ -3809,385 +4073,61 @@
         </w:rPr>
         <w:t>.</w:t>
       </w:r>
-    </w:p>
-    <w:p>
-      <w:pPr>
-        <w:rPr>
-          <w:lang w:val="en-US"/>
-        </w:rPr>
-      </w:pPr>
-      <w:r>
-        <w:rPr>
-          <w:lang w:val="en-US"/>
-        </w:rPr>
-        <w:t>Each document should preferably have a "Change History" table used to record every change made to the document</w:t>
-      </w:r>
-      <w:r>
-        <w:rPr>
-          <w:lang w:val="en-US"/>
-        </w:rPr>
-        <w:t>.</w:t>
-      </w:r>
-    </w:p>
-    <w:p>
-      <w:pPr>
-        <w:pStyle w:val="Heading2"/>
-        <w:rPr>
-          <w:lang w:val="en-US"/>
-        </w:rPr>
-      </w:pPr>
-      <w:bookmarkStart w:id="32" w:name="_Toc262723266"/>
-      <w:bookmarkStart w:id="33" w:name="_Toc267048922"/>
-      <w:bookmarkStart w:id="34" w:name="_Toc454533892"/>
-      <w:r>
-        <w:rPr>
-          <w:lang w:val="en-US"/>
-        </w:rPr>
-        <w:t xml:space="preserve">Records </w:t>
-      </w:r>
-      <w:bookmarkEnd w:id="32"/>
-      <w:r>
-        <w:rPr>
-          <w:lang w:val="en-US"/>
-        </w:rPr>
-        <w:t>control</w:t>
+      <w:r>
+        <w:rPr>
+          <w:lang w:val="en-US"/>
+        </w:rPr>
+        <w:t xml:space="preserve"> CISO</w:t>
+      </w:r>
+      <w:r>
+        <w:rPr>
+          <w:lang w:val="en-US"/>
+        </w:rPr>
+        <w:t xml:space="preserve"> then classifies </w:t>
+      </w:r>
+      <w:r>
+        <w:rPr>
+          <w:lang w:val="en-US"/>
+        </w:rPr>
+        <w:t>documents according to the Policy for handling classified information</w:t>
+      </w:r>
+      <w:r>
+        <w:rPr>
+          <w:lang w:val="en-US"/>
+        </w:rPr>
+        <w:t xml:space="preserve"> </w:t>
+      </w:r>
+      <w:r>
+        <w:rPr>
+          <w:lang w:val="en-US"/>
+        </w:rPr>
+        <w:t>and determines to whom the document should be forwarded.</w:t>
+      </w:r>
+    </w:p>
+    <w:p>
+      <w:pPr>
+        <w:rPr>
+          <w:lang w:val="en-US"/>
+        </w:rPr>
+      </w:pPr>
+    </w:p>
+    <w:p>
+      <w:pPr>
+        <w:pStyle w:val="Heading1"/>
+        <w:rPr>
+          <w:lang w:val="en-US"/>
+        </w:rPr>
+      </w:pPr>
+      <w:bookmarkStart w:id="33" w:name="_Toc262723268"/>
+      <w:bookmarkStart w:id="34" w:name="_Toc454533894"/>
+      <w:r>
+        <w:rPr>
+          <w:lang w:val="en-US"/>
+        </w:rPr>
+        <w:t>Managing records kept on the basis of this document</w:t>
       </w:r>
       <w:bookmarkEnd w:id="33"/>
       <w:bookmarkEnd w:id="34"/>
-    </w:p>
-    <w:p>
-      <w:pPr>
-        <w:rPr>
-          <w:lang w:val="en-US"/>
-        </w:rPr>
-      </w:pPr>
-      <w:r>
-        <w:rPr>
-          <w:lang w:val="en-US"/>
-        </w:rPr>
-        <w:lastRenderedPageBreak/>
-        <w:t>Each internal document in the ISMS must define how records resulting from the use of such a document should be managed, i.e. it must specify the following: (1) record title, (2) storage location, (3) person responsible for storage, (4) controls for record protection, and (5) retention time.</w:t>
-      </w:r>
-    </w:p>
-    <w:p>
-      <w:pPr>
-        <w:rPr>
-          <w:lang w:val="en-US"/>
-        </w:rPr>
-      </w:pPr>
-      <w:r>
-        <w:rPr>
-          <w:lang w:val="en-US"/>
-        </w:rPr>
-        <w:t>Employees of the organization may access stored records only after obtaining permission from the person designated as the person responsible for storing individual records. If the sensitivity of certain records is such that permission for access must be obtained from a different person, this must be stated in the concerned internal document in the chapter describing records control</w:t>
-      </w:r>
-      <w:r>
-        <w:rPr>
-          <w:lang w:val="en-US"/>
-        </w:rPr>
-        <w:t>.</w:t>
-      </w:r>
-    </w:p>
-    <w:p>
-      <w:pPr>
-        <w:rPr>
-          <w:lang w:val="en-US"/>
-        </w:rPr>
-      </w:pPr>
-      <w:r>
-        <w:rPr>
-          <w:lang w:val="en-US"/>
-        </w:rPr>
-        <w:t xml:space="preserve">Access and retrieval rights for records are determined by the owner of individual records. </w:t>
-      </w:r>
-      <w:r>
-        <w:rPr>
-          <w:lang w:val="en-US"/>
-        </w:rPr>
-        <w:t>[job</w:t>
-      </w:r>
-      <w:r>
-        <w:rPr>
-          <w:lang w:val="en-US"/>
-        </w:rPr>
-        <w:t xml:space="preserve"> title</w:t>
-      </w:r>
-      <w:r>
-        <w:rPr>
-          <w:lang w:val="en-US"/>
-        </w:rPr>
-        <w:t xml:space="preserve">] </w:t>
-      </w:r>
-      <w:r>
-        <w:rPr>
-          <w:lang w:val="en-US"/>
-        </w:rPr>
-        <w:t xml:space="preserve">is responsible for destroying all records </w:t>
-      </w:r>
-      <w:r>
-        <w:rPr>
-          <w:lang w:val="en-US"/>
-        </w:rPr>
-        <w:t>of which the</w:t>
-      </w:r>
-      <w:r>
-        <w:rPr>
-          <w:lang w:val="en-US"/>
-        </w:rPr>
-        <w:t xml:space="preserve"> retention time has expired</w:t>
-      </w:r>
-      <w:r>
-        <w:rPr>
-          <w:lang w:val="en-US"/>
-        </w:rPr>
-        <w:t>.</w:t>
-      </w:r>
-    </w:p>
-    <w:p>
-      <w:pPr>
-        <w:rPr>
-          <w:lang w:val="en-US"/>
-        </w:rPr>
-      </w:pPr>
-    </w:p>
-    <w:p>
-      <w:pPr>
-        <w:pStyle w:val="Heading1"/>
-        <w:rPr>
-          <w:lang w:val="en-US"/>
-        </w:rPr>
-      </w:pPr>
-      <w:bookmarkStart w:id="35" w:name="_Toc262723267"/>
-      <w:bookmarkStart w:id="36" w:name="_Toc267048923"/>
-      <w:bookmarkStart w:id="37" w:name="_Toc454533893"/>
-      <w:r>
-        <w:rPr>
-          <w:lang w:val="en-US"/>
-        </w:rPr>
-        <w:t>D</w:t>
-      </w:r>
-      <w:r>
-        <w:rPr>
-          <w:lang w:val="en-US"/>
-        </w:rPr>
-        <w:t>ocuments</w:t>
-      </w:r>
-      <w:bookmarkEnd w:id="35"/>
-      <w:bookmarkEnd w:id="36"/>
-      <w:r>
-        <w:rPr>
-          <w:lang w:val="en-US"/>
-        </w:rPr>
-        <w:t xml:space="preserve"> of external origin</w:t>
-      </w:r>
-      <w:bookmarkEnd w:id="37"/>
-    </w:p>
-    <w:p>
-      <w:pPr>
-        <w:rPr>
-          <w:lang w:val="en-US"/>
-        </w:rPr>
-      </w:pPr>
-      <w:r>
-        <w:rPr>
-          <w:lang w:val="en-US"/>
-        </w:rPr>
-        <w:t xml:space="preserve">Each external document which is </w:t>
-      </w:r>
-      <w:r>
-        <w:rPr>
-          <w:lang w:val="en-US"/>
-        </w:rPr>
-        <w:t xml:space="preserve">necessary </w:t>
-      </w:r>
-      <w:r>
-        <w:rPr>
-          <w:lang w:val="en-US"/>
-        </w:rPr>
-        <w:t>for the</w:t>
-      </w:r>
-      <w:r>
-        <w:rPr>
-          <w:lang w:val="en-US"/>
-        </w:rPr>
-        <w:t xml:space="preserve"> planning and operation of the</w:t>
-      </w:r>
-      <w:r>
-        <w:rPr>
-          <w:lang w:val="en-US"/>
-        </w:rPr>
-        <w:t xml:space="preserve"> ISMS must be recorded in the incoming mail </w:t>
-      </w:r>
-      <w:r>
-        <w:rPr>
-          <w:lang w:val="en-US"/>
-        </w:rPr>
-        <w:t>register</w:t>
-      </w:r>
-      <w:r>
-        <w:rPr>
-          <w:lang w:val="en-US"/>
-        </w:rPr>
-        <w:t xml:space="preserve">. </w:t>
-      </w:r>
-      <w:r>
-        <w:rPr>
-          <w:lang w:val="en-US"/>
-        </w:rPr>
-        <w:t xml:space="preserve">The incoming mail </w:t>
-      </w:r>
-      <w:r>
-        <w:rPr>
-          <w:lang w:val="en-US"/>
-        </w:rPr>
-        <w:t>register</w:t>
-      </w:r>
-      <w:r>
-        <w:rPr>
-          <w:lang w:val="en-US"/>
-        </w:rPr>
-        <w:t xml:space="preserve"> </w:t>
-      </w:r>
-      <w:r>
-        <w:rPr>
-          <w:lang w:val="en-US"/>
-        </w:rPr>
-        <w:t>must contain the following information</w:t>
-      </w:r>
-      <w:r>
-        <w:rPr>
-          <w:lang w:val="en-US"/>
-        </w:rPr>
-        <w:t>:</w:t>
-      </w:r>
-      <w:r>
-        <w:rPr>
-          <w:lang w:val="en-US"/>
-        </w:rPr>
-        <w:t xml:space="preserve"> </w:t>
-      </w:r>
-      <w:r>
-        <w:rPr>
-          <w:lang w:val="en-US"/>
-        </w:rPr>
-        <w:t>(1) document number, (2) sender, (3) document name, (4) date of receipt, (5) name of the person to whom the document has been forwarded.</w:t>
-      </w:r>
-    </w:p>
-    <w:p>
-      <w:pPr>
-        <w:rPr>
-          <w:lang w:val="en-US"/>
-        </w:rPr>
-      </w:pPr>
-      <w:r>
-        <w:rPr>
-          <w:lang w:val="en-US"/>
-        </w:rPr>
-        <w:t xml:space="preserve">The person who receives mail and courier parcels must forward them to </w:t>
-      </w:r>
-      <w:r>
-        <w:rPr>
-          <w:lang w:val="en-US"/>
-        </w:rPr>
-        <w:t xml:space="preserve">CISO </w:t>
-      </w:r>
-      <w:r>
-        <w:rPr>
-          <w:lang w:val="en-US"/>
-        </w:rPr>
-        <w:t xml:space="preserve">who must make a record in the incoming mail </w:t>
-      </w:r>
-      <w:r>
-        <w:rPr>
-          <w:lang w:val="en-US"/>
-        </w:rPr>
-        <w:t>register</w:t>
-      </w:r>
-      <w:r>
-        <w:rPr>
-          <w:lang w:val="en-US"/>
-        </w:rPr>
-        <w:t xml:space="preserve">; the person who receives electronic mail must forward such a document to </w:t>
-      </w:r>
-      <w:r>
-        <w:rPr>
-          <w:lang w:val="en-US"/>
-        </w:rPr>
-        <w:t>CISO</w:t>
-      </w:r>
-      <w:r>
-        <w:rPr>
-          <w:lang w:val="en-US"/>
-        </w:rPr>
-        <w:t xml:space="preserve">, who must also record it in the incoming mail </w:t>
-      </w:r>
-      <w:r>
-        <w:rPr>
-          <w:lang w:val="en-US"/>
-        </w:rPr>
-        <w:t>register</w:t>
-      </w:r>
-      <w:r>
-        <w:rPr>
-          <w:lang w:val="en-US"/>
-        </w:rPr>
-        <w:t>.</w:t>
-      </w:r>
-      <w:r>
-        <w:rPr>
-          <w:lang w:val="en-US"/>
-        </w:rPr>
-        <w:t xml:space="preserve"> CISO</w:t>
-      </w:r>
-      <w:r>
-        <w:rPr>
-          <w:lang w:val="en-US"/>
-        </w:rPr>
-        <w:t xml:space="preserve"> then classifies </w:t>
-      </w:r>
-      <w:r>
-        <w:rPr>
-          <w:lang w:val="en-US"/>
-        </w:rPr>
-        <w:t>documents according to the Policy for handling classified information</w:t>
-      </w:r>
-      <w:r>
-        <w:rPr>
-          <w:lang w:val="en-US"/>
-        </w:rPr>
-        <w:t xml:space="preserve"> </w:t>
-      </w:r>
-      <w:r>
-        <w:rPr>
-          <w:lang w:val="en-US"/>
-        </w:rPr>
-        <w:t>and determines to whom the document should be forwarded.</w:t>
-      </w:r>
-    </w:p>
-    <w:p>
-      <w:pPr>
-        <w:rPr>
-          <w:lang w:val="en-US"/>
-        </w:rPr>
-      </w:pPr>
-    </w:p>
-    <w:p>
-      <w:pPr>
-        <w:pStyle w:val="Heading1"/>
-        <w:rPr>
-          <w:lang w:val="en-US"/>
-        </w:rPr>
-      </w:pPr>
-      <w:bookmarkStart w:id="38" w:name="_Toc262723268"/>
-      <w:bookmarkStart w:id="39" w:name="_Toc454533894"/>
-      <w:r>
-        <w:rPr>
-          <w:lang w:val="en-US"/>
-        </w:rPr>
-        <w:t>Managing records kept on the basis of this document</w:t>
-      </w:r>
-      <w:bookmarkEnd w:id="38"/>
-      <w:bookmarkEnd w:id="39"/>
     </w:p>
     <w:tbl>
       <w:tblPr>
@@ -4203,11 +4143,11 @@
         <w:tblLook w:val="04A0" w:firstRow="1" w:lastRow="0" w:firstColumn="1" w:lastColumn="0" w:noHBand="0" w:noVBand="1"/>
       </w:tblPr>
       <w:tblGrid>
-        <w:gridCol w:w="1933"/>
+        <w:gridCol w:w="1875"/>
         <w:gridCol w:w="1928"/>
-        <w:gridCol w:w="1602"/>
-        <w:gridCol w:w="2281"/>
-        <w:gridCol w:w="1318"/>
+        <w:gridCol w:w="1615"/>
+        <w:gridCol w:w="2317"/>
+        <w:gridCol w:w="1327"/>
       </w:tblGrid>
       <w:tr>
         <w:tc>
@@ -4388,21 +4328,7 @@
               <w:rPr>
                 <w:lang w:val="en-US"/>
               </w:rPr>
-              <w:t xml:space="preserve"> </w:t>
-            </w:r>
-            <w:commentRangeStart w:id="40"/>
-            <w:r>
-              <w:rPr>
-                <w:lang w:val="en-US"/>
-              </w:rPr>
-              <w:t>spreadsheet</w:t>
-            </w:r>
-            <w:commentRangeEnd w:id="40"/>
-            <w:r>
-              <w:rPr>
-                <w:rStyle w:val="CommentReference"/>
-              </w:rPr>
-              <w:commentReference w:id="40"/>
+              <w:t xml:space="preserve"> spreadsheet</w:t>
             </w:r>
             <w:r>
               <w:rPr>
@@ -4616,18 +4542,18 @@
           <w:lang w:val="en-US"/>
         </w:rPr>
       </w:pPr>
-      <w:bookmarkStart w:id="41" w:name="_Toc262723269"/>
-      <w:bookmarkStart w:id="42" w:name="_Toc267048925"/>
-      <w:bookmarkStart w:id="43" w:name="_Toc454533895"/>
+      <w:bookmarkStart w:id="35" w:name="_Toc262723269"/>
+      <w:bookmarkStart w:id="36" w:name="_Toc267048925"/>
+      <w:bookmarkStart w:id="37" w:name="_Toc454533895"/>
       <w:r>
         <w:rPr>
           <w:lang w:val="en-US"/>
         </w:rPr>
         <w:t>Validity and document management</w:t>
       </w:r>
-      <w:bookmarkEnd w:id="41"/>
-      <w:bookmarkEnd w:id="42"/>
-      <w:bookmarkEnd w:id="43"/>
+      <w:bookmarkEnd w:id="35"/>
+      <w:bookmarkEnd w:id="36"/>
+      <w:bookmarkEnd w:id="37"/>
     </w:p>
     <w:p>
       <w:pPr>
@@ -4804,7 +4730,19 @@
         <w:rPr>
           <w:lang w:val="en-US"/>
         </w:rPr>
-        <w:t>Taimor Ijlal</w:t>
+        <w:t>Taimo</w:t>
+      </w:r>
+      <w:r>
+        <w:rPr>
+          <w:lang w:val="en-US"/>
+        </w:rPr>
+        <w:t>o</w:t>
+      </w:r>
+      <w:r>
+        <w:rPr>
+          <w:lang w:val="en-US"/>
+        </w:rPr>
+        <w:t>r Ijlal</w:t>
       </w:r>
     </w:p>
     <w:p>
@@ -4848,21 +4786,7 @@
         <w:rPr>
           <w:lang w:val="en-US"/>
         </w:rPr>
-        <w:t>[</w:t>
-      </w:r>
-      <w:commentRangeStart w:id="44"/>
-      <w:r>
-        <w:rPr>
-          <w:lang w:val="en-US"/>
-        </w:rPr>
-        <w:t>signature</w:t>
-      </w:r>
-      <w:commentRangeEnd w:id="44"/>
-      <w:r>
-        <w:rPr>
-          <w:rStyle w:val="CommentReference"/>
-        </w:rPr>
-        <w:commentReference w:id="44"/>
+        <w:t>[signature</w:t>
       </w:r>
       <w:r>
         <w:rPr>
@@ -4872,8 +4796,8 @@
       </w:r>
     </w:p>
     <w:sectPr>
-      <w:headerReference w:type="default" r:id="rId12"/>
-      <w:footerReference w:type="default" r:id="rId13"/>
+      <w:headerReference w:type="default" r:id="rId9"/>
+      <w:footerReference w:type="default" r:id="rId10"/>
       <w:pgSz w:w="11906" w:h="16838"/>
       <w:pgMar w:top="1417" w:right="1417" w:bottom="1417" w:left="1417" w:header="708" w:footer="708" w:gutter="0"/>
       <w:cols w:space="708"/>
@@ -4882,211 +4806,6 @@
     </w:sectPr>
   </w:body>
 </w:document>
-</file>
-
-<file path=word/comments.xml><?xml version="1.0" encoding="utf-8"?>
-<w:comments xmlns:wpc="http://schemas.microsoft.com/office/word/2010/wordprocessingCanvas" xmlns:cx="http://schemas.microsoft.com/office/drawing/2014/chartex" xmlns:cx1="http://schemas.microsoft.com/office/drawing/2015/9/8/chartex" xmlns:cx2="http://schemas.microsoft.com/office/drawing/2015/10/21/chartex" xmlns:cx3="http://schemas.microsoft.com/office/drawing/2016/5/9/chartex" xmlns:cx4="http://schemas.microsoft.com/office/drawing/2016/5/10/chartex" xmlns:cx5="http://schemas.microsoft.com/office/drawing/2016/5/11/chartex" xmlns:cx6="http://schemas.microsoft.com/office/drawing/2016/5/12/chartex" xmlns:cx7="http://schemas.microsoft.com/office/drawing/2016/5/13/chartex" xmlns:cx8="http://schemas.microsoft.com/office/drawing/2016/5/14/chartex" xmlns:mc="http://schemas.openxmlformats.org/markup-compatibility/2006" xmlns:aink="http://schemas.microsoft.com/office/drawing/2016/ink" xmlns:am3d="http://schemas.microsoft.com/office/drawing/2017/model3d" xmlns:o="urn:schemas-microsoft-com:office:office" xmlns:oel="http://schemas.microsoft.com/office/2019/extlst" xmlns:r="http://schemas.openxmlformats.org/officeDocument/2006/relationships" xmlns:m="http://schemas.openxmlformats.org/officeDocument/2006/math" xmlns:v="urn:schemas-microsoft-com:vml" xmlns:wp14="http://schemas.microsoft.com/office/word/2010/wordprocessingDrawing" xmlns:wp="http://schemas.openxmlformats.org/drawingml/2006/wordprocessingDrawing" xmlns:w10="urn:schemas-microsoft-com:office:word" xmlns:w="http://schemas.openxmlformats.org/wordprocessingml/2006/main" xmlns:w14="http://schemas.microsoft.com/office/word/2010/wordml" xmlns:w15="http://schemas.microsoft.com/office/word/2012/wordml" xmlns:w16cex="http://schemas.microsoft.com/office/word/2018/wordml/cex" xmlns:w16cid="http://schemas.microsoft.com/office/word/2016/wordml/cid" xmlns:w16="http://schemas.microsoft.com/office/word/2018/wordml" xmlns:w16du="http://schemas.microsoft.com/office/word/2023/wordml/word16du" xmlns:w16sdtdh="http://schemas.microsoft.com/office/word/2020/wordml/sdtdatahash" xmlns:w16sdtfl="http://schemas.microsoft.com/office/word/2024/wordml/sdtformatlock" xmlns:w16se="http://schemas.microsoft.com/office/word/2015/wordml/symex" xmlns:wpg="http://schemas.microsoft.com/office/word/2010/wordprocessingGroup" xmlns:wpi="http://schemas.microsoft.com/office/word/2010/wordprocessingInk" xmlns:wne="http://schemas.microsoft.com/office/word/2006/wordml" xmlns:wps="http://schemas.microsoft.com/office/word/2010/wordprocessingShape" mc:Ignorable="w14 w15 w16se w16cid w16 w16cex w16sdtdh w16sdtfl w16du wp14">
-  <w:comment w:id="0" w:author="Mo Faisal" w:date="2020-04-13T04:45:00Z" w:initials="MF">
-    <w:p>
-      <w:pPr>
-        <w:pStyle w:val="CommentText"/>
-      </w:pPr>
-      <w:r>
-        <w:rPr>
-          <w:rStyle w:val="CommentReference"/>
-        </w:rPr>
-        <w:annotationRef/>
-      </w:r>
-      <w:r>
-        <w:t xml:space="preserve">The document </w:t>
-      </w:r>
-      <w:r>
-        <w:t>coding</w:t>
-      </w:r>
-      <w:r>
-        <w:t xml:space="preserve"> system should be in line with the organization's existing system for document </w:t>
-      </w:r>
-      <w:r>
-        <w:t>coding</w:t>
-      </w:r>
-      <w:r>
-        <w:t>; in case such a system is not in place, this line may be deleted.</w:t>
-      </w:r>
-    </w:p>
-  </w:comment>
-  <w:comment w:id="7" w:author="Mo Faisal" w:date="2020-04-13T04:47:00Z" w:initials="MF">
-    <w:p>
-      <w:pPr>
-        <w:pStyle w:val="CommentText"/>
-      </w:pPr>
-      <w:r>
-        <w:rPr>
-          <w:rStyle w:val="CommentReference"/>
-        </w:rPr>
-        <w:annotationRef/>
-      </w:r>
-      <w:r>
-        <w:t>Delete this reference if the organization does not act as a PII cloud provider</w:t>
-      </w:r>
-    </w:p>
-  </w:comment>
-  <w:comment w:id="14" w:author="Mo Faisal" w:date="2020-04-13T04:47:00Z" w:initials="MF">
-    <w:p>
-      <w:pPr>
-        <w:pStyle w:val="CommentText"/>
-      </w:pPr>
-      <w:r>
-        <w:rPr>
-          <w:rStyle w:val="CommentReference"/>
-        </w:rPr>
-        <w:annotationRef/>
-      </w:r>
-      <w:r>
-        <w:t xml:space="preserve">Adapt to the organization's </w:t>
-      </w:r>
-      <w:r>
-        <w:t>standard</w:t>
-      </w:r>
-      <w:r>
-        <w:t xml:space="preserve"> practice.</w:t>
-      </w:r>
-    </w:p>
-  </w:comment>
-  <w:comment w:id="18" w:author="Mo Faisal" w:date="2020-04-13T05:06:00Z" w:initials="MF">
-    <w:p>
-      <w:pPr>
-        <w:pStyle w:val="CommentText"/>
-      </w:pPr>
-      <w:r>
-        <w:rPr>
-          <w:rStyle w:val="CommentReference"/>
-        </w:rPr>
-        <w:annotationRef/>
-      </w:r>
-      <w:r>
-        <w:rPr>
-          <w:rStyle w:val="CommentReference"/>
-        </w:rPr>
-        <w:annotationRef/>
-      </w:r>
-      <w:r>
-        <w:t>Alternatively, you can define that the document is approved by changing its status in the document management system, or that "</w:t>
-      </w:r>
-      <w:r>
-        <w:rPr>
-          <w:rFonts w:eastAsia="Times New Roman"/>
-          <w:sz w:val="22"/>
-          <w:szCs w:val="22"/>
-        </w:rPr>
-        <w:t>the original document is printed out, signed</w:t>
-      </w:r>
-      <w:r>
-        <w:rPr>
-          <w:rFonts w:eastAsia="Times New Roman"/>
-          <w:sz w:val="16"/>
-        </w:rPr>
-        <w:annotationRef/>
-      </w:r>
-      <w:r>
-        <w:rPr>
-          <w:rFonts w:eastAsia="Times New Roman"/>
-          <w:sz w:val="22"/>
-          <w:szCs w:val="22"/>
-        </w:rPr>
-        <w:t>, and stored in [name of filing folder/cabinet]".</w:t>
-      </w:r>
-    </w:p>
-    <w:p>
-      <w:pPr>
-        <w:pStyle w:val="CommentText"/>
-      </w:pPr>
-    </w:p>
-  </w:comment>
-  <w:comment w:id="28" w:author="Mo Faisal" w:date="2020-04-13T05:07:00Z" w:initials="MF">
-    <w:p>
-      <w:pPr>
-        <w:pStyle w:val="CommentText"/>
-      </w:pPr>
-      <w:r>
-        <w:rPr>
-          <w:rStyle w:val="CommentReference"/>
-        </w:rPr>
-        <w:annotationRef/>
-      </w:r>
-      <w:r>
-        <w:t>Delete this subsection if your organization does not provide cloud services as PII processor</w:t>
-      </w:r>
-    </w:p>
-  </w:comment>
-  <w:comment w:id="40" w:author="Mo Faisal" w:date="2020-04-13T05:08:00Z" w:initials="MF">
-    <w:p>
-      <w:pPr>
-        <w:pStyle w:val="CommentText"/>
-      </w:pPr>
-      <w:r>
-        <w:rPr>
-          <w:rStyle w:val="CommentReference"/>
-        </w:rPr>
-        <w:annotationRef/>
-      </w:r>
-      <w:r>
-        <w:t xml:space="preserve">Adapt to the organization's </w:t>
-      </w:r>
-      <w:r>
-        <w:t>standard</w:t>
-      </w:r>
-      <w:r>
-        <w:t xml:space="preserve"> practice.</w:t>
-      </w:r>
-    </w:p>
-  </w:comment>
-  <w:comment w:id="44" w:author="Mo Faisal" w:date="2020-04-13T05:08:00Z" w:initials="MF">
-    <w:p>
-      <w:pPr>
-        <w:pStyle w:val="CommentText"/>
-      </w:pPr>
-      <w:r>
-        <w:rPr>
-          <w:rStyle w:val="CommentReference"/>
-        </w:rPr>
-        <w:annotationRef/>
-      </w:r>
-      <w:r>
-        <w:t xml:space="preserve">Only necessary if </w:t>
-      </w:r>
-      <w:r>
-        <w:t>clause</w:t>
-      </w:r>
-      <w:r>
-        <w:t xml:space="preserve"> 3.2. prescribes that paper docuents must be signed</w:t>
-      </w:r>
-    </w:p>
-  </w:comment>
-</w:comments>
-</file>
-
-<file path=word/commentsExtended.xml><?xml version="1.0" encoding="utf-8"?>
-<w15:commentsEx xmlns:wpc="http://schemas.microsoft.com/office/word/2010/wordprocessingCanvas" xmlns:cx="http://schemas.microsoft.com/office/drawing/2014/chartex" xmlns:cx1="http://schemas.microsoft.com/office/drawing/2015/9/8/chartex" xmlns:cx2="http://schemas.microsoft.com/office/drawing/2015/10/21/chartex" xmlns:cx3="http://schemas.microsoft.com/office/drawing/2016/5/9/chartex" xmlns:cx4="http://schemas.microsoft.com/office/drawing/2016/5/10/chartex" xmlns:cx5="http://schemas.microsoft.com/office/drawing/2016/5/11/chartex" xmlns:cx6="http://schemas.microsoft.com/office/drawing/2016/5/12/chartex" xmlns:cx7="http://schemas.microsoft.com/office/drawing/2016/5/13/chartex" xmlns:cx8="http://schemas.microsoft.com/office/drawing/2016/5/14/chartex" xmlns:mc="http://schemas.openxmlformats.org/markup-compatibility/2006" xmlns:aink="http://schemas.microsoft.com/office/drawing/2016/ink" xmlns:am3d="http://schemas.microsoft.com/office/drawing/2017/model3d" xmlns:o="urn:schemas-microsoft-com:office:office" xmlns:oel="http://schemas.microsoft.com/office/2019/extlst" xmlns:r="http://schemas.openxmlformats.org/officeDocument/2006/relationships" xmlns:m="http://schemas.openxmlformats.org/officeDocument/2006/math" xmlns:v="urn:schemas-microsoft-com:vml" xmlns:wp14="http://schemas.microsoft.com/office/word/2010/wordprocessingDrawing" xmlns:wp="http://schemas.openxmlformats.org/drawingml/2006/wordprocessingDrawing" xmlns:w10="urn:schemas-microsoft-com:office:word" xmlns:w="http://schemas.openxmlformats.org/wordprocessingml/2006/main" xmlns:w14="http://schemas.microsoft.com/office/word/2010/wordml" xmlns:w15="http://schemas.microsoft.com/office/word/2012/wordml" xmlns:w16cex="http://schemas.microsoft.com/office/word/2018/wordml/cex" xmlns:w16cid="http://schemas.microsoft.com/office/word/2016/wordml/cid" xmlns:w16="http://schemas.microsoft.com/office/word/2018/wordml" xmlns:w16du="http://schemas.microsoft.com/office/word/2023/wordml/word16du" xmlns:w16sdtdh="http://schemas.microsoft.com/office/word/2020/wordml/sdtdatahash" xmlns:w16sdtfl="http://schemas.microsoft.com/office/word/2024/wordml/sdtformatlock" xmlns:w16se="http://schemas.microsoft.com/office/word/2015/wordml/symex" xmlns:wpg="http://schemas.microsoft.com/office/word/2010/wordprocessingGroup" xmlns:wpi="http://schemas.microsoft.com/office/word/2010/wordprocessingInk" xmlns:wne="http://schemas.microsoft.com/office/word/2006/wordml" xmlns:wps="http://schemas.microsoft.com/office/word/2010/wordprocessingShape" mc:Ignorable="w14 w15 w16se w16cid w16 w16cex w16sdtdh w16sdtfl w16du wp14">
-  <w15:commentEx w15:paraId="590DAAE9" w15:done="0"/>
-  <w15:commentEx w15:paraId="4ABBEE0A" w15:done="0"/>
-  <w15:commentEx w15:paraId="5DE45018" w15:done="0"/>
-  <w15:commentEx w15:paraId="523AD531" w15:done="0"/>
-  <w15:commentEx w15:paraId="3CA1A32B" w15:done="0"/>
-  <w15:commentEx w15:paraId="299432DB" w15:done="0"/>
-  <w15:commentEx w15:paraId="30B8D48A" w15:done="0"/>
-</w15:commentsEx>
-</file>
-
-<file path=word/commentsIds.xml><?xml version="1.0" encoding="utf-8"?>
-<w16cid:commentsIds xmlns:wpc="http://schemas.microsoft.com/office/word/2010/wordprocessingCanvas" xmlns:cx="http://schemas.microsoft.com/office/drawing/2014/chartex" xmlns:cx1="http://schemas.microsoft.com/office/drawing/2015/9/8/chartex" xmlns:cx2="http://schemas.microsoft.com/office/drawing/2015/10/21/chartex" xmlns:cx3="http://schemas.microsoft.com/office/drawing/2016/5/9/chartex" xmlns:cx4="http://schemas.microsoft.com/office/drawing/2016/5/10/chartex" xmlns:cx5="http://schemas.microsoft.com/office/drawing/2016/5/11/chartex" xmlns:cx6="http://schemas.microsoft.com/office/drawing/2016/5/12/chartex" xmlns:cx7="http://schemas.microsoft.com/office/drawing/2016/5/13/chartex" xmlns:cx8="http://schemas.microsoft.com/office/drawing/2016/5/14/chartex" xmlns:mc="http://schemas.openxmlformats.org/markup-compatibility/2006" xmlns:aink="http://schemas.microsoft.com/office/drawing/2016/ink" xmlns:am3d="http://schemas.microsoft.com/office/drawing/2017/model3d" xmlns:o="urn:schemas-microsoft-com:office:office" xmlns:oel="http://schemas.microsoft.com/office/2019/extlst" xmlns:r="http://schemas.openxmlformats.org/officeDocument/2006/relationships" xmlns:m="http://schemas.openxmlformats.org/officeDocument/2006/math" xmlns:v="urn:schemas-microsoft-com:vml" xmlns:wp14="http://schemas.microsoft.com/office/word/2010/wordprocessingDrawing" xmlns:wp="http://schemas.openxmlformats.org/drawingml/2006/wordprocessingDrawing" xmlns:w10="urn:schemas-microsoft-com:office:word" xmlns:w="http://schemas.openxmlformats.org/wordprocessingml/2006/main" xmlns:w14="http://schemas.microsoft.com/office/word/2010/wordml" xmlns:w15="http://schemas.microsoft.com/office/word/2012/wordml" xmlns:w16cex="http://schemas.microsoft.com/office/word/2018/wordml/cex" xmlns:w16cid="http://schemas.microsoft.com/office/word/2016/wordml/cid" xmlns:w16="http://schemas.microsoft.com/office/word/2018/wordml" xmlns:w16du="http://schemas.microsoft.com/office/word/2023/wordml/word16du" xmlns:w16sdtdh="http://schemas.microsoft.com/office/word/2020/wordml/sdtdatahash" xmlns:w16sdtfl="http://schemas.microsoft.com/office/word/2024/wordml/sdtformatlock" xmlns:w16se="http://schemas.microsoft.com/office/word/2015/wordml/symex" xmlns:wpg="http://schemas.microsoft.com/office/word/2010/wordprocessingGroup" xmlns:wpi="http://schemas.microsoft.com/office/word/2010/wordprocessingInk" xmlns:wne="http://schemas.microsoft.com/office/word/2006/wordml" xmlns:wps="http://schemas.microsoft.com/office/word/2010/wordprocessingShape" mc:Ignorable="w14 w15 w16se w16cid w16 w16cex w16sdtdh w16sdtfl w16du wp14">
-  <w16cid:commentId w16cid:paraId="590DAAE9" w16cid:durableId="590DAAE9"/>
-  <w16cid:commentId w16cid:paraId="4ABBEE0A" w16cid:durableId="4ABBEE0A"/>
-  <w16cid:commentId w16cid:paraId="5DE45018" w16cid:durableId="5DE45018"/>
-  <w16cid:commentId w16cid:paraId="523AD531" w16cid:durableId="523AD531"/>
-  <w16cid:commentId w16cid:paraId="3CA1A32B" w16cid:durableId="3CA1A32B"/>
-  <w16cid:commentId w16cid:paraId="299432DB" w16cid:durableId="299432DB"/>
-  <w16cid:commentId w16cid:paraId="30B8D48A" w16cid:durableId="30B8D48A"/>
-</w16cid:commentsIds>
 </file>
 
 <file path=word/endnotes.xml><?xml version="1.0" encoding="utf-8"?>
@@ -5925,14 +5644,6 @@
     <w:abstractNumId w:val="3"/>
   </w:num>
 </w:numbering>
-</file>
-
-<file path=word/people.xml><?xml version="1.0" encoding="utf-8"?>
-<w15:people xmlns:wpc="http://schemas.microsoft.com/office/word/2010/wordprocessingCanvas" xmlns:cx="http://schemas.microsoft.com/office/drawing/2014/chartex" xmlns:cx1="http://schemas.microsoft.com/office/drawing/2015/9/8/chartex" xmlns:cx2="http://schemas.microsoft.com/office/drawing/2015/10/21/chartex" xmlns:cx3="http://schemas.microsoft.com/office/drawing/2016/5/9/chartex" xmlns:cx4="http://schemas.microsoft.com/office/drawing/2016/5/10/chartex" xmlns:cx5="http://schemas.microsoft.com/office/drawing/2016/5/11/chartex" xmlns:cx6="http://schemas.microsoft.com/office/drawing/2016/5/12/chartex" xmlns:cx7="http://schemas.microsoft.com/office/drawing/2016/5/13/chartex" xmlns:cx8="http://schemas.microsoft.com/office/drawing/2016/5/14/chartex" xmlns:mc="http://schemas.openxmlformats.org/markup-compatibility/2006" xmlns:aink="http://schemas.microsoft.com/office/drawing/2016/ink" xmlns:am3d="http://schemas.microsoft.com/office/drawing/2017/model3d" xmlns:o="urn:schemas-microsoft-com:office:office" xmlns:oel="http://schemas.microsoft.com/office/2019/extlst" xmlns:r="http://schemas.openxmlformats.org/officeDocument/2006/relationships" xmlns:m="http://schemas.openxmlformats.org/officeDocument/2006/math" xmlns:v="urn:schemas-microsoft-com:vml" xmlns:wp14="http://schemas.microsoft.com/office/word/2010/wordprocessingDrawing" xmlns:wp="http://schemas.openxmlformats.org/drawingml/2006/wordprocessingDrawing" xmlns:w10="urn:schemas-microsoft-com:office:word" xmlns:w="http://schemas.openxmlformats.org/wordprocessingml/2006/main" xmlns:w14="http://schemas.microsoft.com/office/word/2010/wordml" xmlns:w15="http://schemas.microsoft.com/office/word/2012/wordml" xmlns:w16cex="http://schemas.microsoft.com/office/word/2018/wordml/cex" xmlns:w16cid="http://schemas.microsoft.com/office/word/2016/wordml/cid" xmlns:w16="http://schemas.microsoft.com/office/word/2018/wordml" xmlns:w16du="http://schemas.microsoft.com/office/word/2023/wordml/word16du" xmlns:w16sdtdh="http://schemas.microsoft.com/office/word/2020/wordml/sdtdatahash" xmlns:w16sdtfl="http://schemas.microsoft.com/office/word/2024/wordml/sdtformatlock" xmlns:w16se="http://schemas.microsoft.com/office/word/2015/wordml/symex" xmlns:wpg="http://schemas.microsoft.com/office/word/2010/wordprocessingGroup" xmlns:wpi="http://schemas.microsoft.com/office/word/2010/wordprocessingInk" xmlns:wne="http://schemas.microsoft.com/office/word/2006/wordml" xmlns:wps="http://schemas.microsoft.com/office/word/2010/wordprocessingShape" mc:Ignorable="w14 w15 w16se w16cid w16 w16cex w16sdtdh w16sdtfl w16du wp14">
-  <w15:person w15:author="Mo Faisal">
-    <w15:presenceInfo w15:providerId="Windows Live" w15:userId="b9e9639402709503"/>
-  </w15:person>
-</w15:people>
 </file>
 
 <file path=word/styles.xml><?xml version="1.0" encoding="utf-8"?>

</xml_diff>